<commit_message>
Update CV - Mauricio Alejandro Pérez.docx
</commit_message>
<xml_diff>
--- a/CV - Mauricio Alejandro Pérez.docx
+++ b/CV - Mauricio Alejandro Pérez.docx
@@ -2614,1029 +2614,15 @@
         <mc:AlternateContent>
           <mc:Choice Requires="wpg">
             <w:drawing>
-              <wp:anchor distT="0" distB="0" distL="114300" distR="114300" simplePos="0" relativeHeight="251752448" behindDoc="0" locked="0" layoutInCell="1" allowOverlap="1" wp14:anchorId="6F0D7889" wp14:editId="7D973CF7">
+              <wp:anchor distT="0" distB="0" distL="114300" distR="114300" simplePos="0" relativeHeight="251811840" behindDoc="0" locked="0" layoutInCell="1" allowOverlap="1" wp14:anchorId="567C84DB" wp14:editId="2191FB10">
                 <wp:simplePos x="0" y="0"/>
                 <wp:positionH relativeFrom="column">
-                  <wp:posOffset>2286000</wp:posOffset>
-                </wp:positionH>
-                <wp:positionV relativeFrom="paragraph">
-                  <wp:posOffset>4902200</wp:posOffset>
-                </wp:positionV>
-                <wp:extent cx="4438650" cy="1544320"/>
-                <wp:effectExtent l="0" t="0" r="0" b="0"/>
-                <wp:wrapNone/>
-                <wp:docPr id="3" name="Grupo 3"/>
-                <wp:cNvGraphicFramePr/>
-                <a:graphic xmlns:a="http://schemas.openxmlformats.org/drawingml/2006/main">
-                  <a:graphicData uri="http://schemas.microsoft.com/office/word/2010/wordprocessingGroup">
-                    <wpg:wgp>
-                      <wpg:cNvGrpSpPr/>
-                      <wpg:grpSpPr>
-                        <a:xfrm>
-                          <a:off x="0" y="0"/>
-                          <a:ext cx="4438650" cy="1544320"/>
-                          <a:chOff x="-274155" y="3175"/>
-                          <a:chExt cx="2856176" cy="1544320"/>
-                        </a:xfrm>
-                      </wpg:grpSpPr>
-                      <wps:wsp>
-                        <wps:cNvPr id="11" name="officeArt object" descr="Rectángulo 43"/>
-                        <wps:cNvSpPr/>
-                        <wps:spPr>
-                          <a:xfrm>
-                            <a:off x="-266700" y="3175"/>
-                            <a:ext cx="691266" cy="339725"/>
-                          </a:xfrm>
-                          <a:prstGeom prst="rect">
-                            <a:avLst/>
-                          </a:prstGeom>
-                          <a:noFill/>
-                          <a:ln w="12700" cap="flat">
-                            <a:solidFill>
-                              <a:srgbClr val="3B3B3B"/>
-                            </a:solidFill>
-                            <a:prstDash val="solid"/>
-                            <a:round/>
-                          </a:ln>
-                          <a:effectLst/>
-                        </wps:spPr>
-                        <wps:txbx>
-                          <w:txbxContent>
-                            <w:p>
-                              <w:pPr>
-                                <w:pStyle w:val="Cuerpo"/>
-                                <w:jc w:val="center"/>
-                                <w:rPr>
-                                  <w:color w:val="4E4E4E"/>
-                                </w:rPr>
-                              </w:pPr>
-                              <w:r>
-                                <w:rPr>
-                                  <w:rStyle w:val="Ninguno"/>
-                                  <w:rFonts w:ascii="Aller" w:eastAsia="Aller" w:hAnsi="Aller" w:cs="Aller"/>
-                                  <w:b/>
-                                  <w:bCs/>
-                                  <w:color w:val="4E4E4E"/>
-                                  <w:spacing w:val="20"/>
-                                  <w:sz w:val="28"/>
-                                  <w:szCs w:val="28"/>
-                                  <w:u w:color="262626"/>
-                                </w:rPr>
-                                <w:t>ESTUDIOS</w:t>
-                              </w:r>
-                            </w:p>
-                            <w:p/>
-                          </w:txbxContent>
-                        </wps:txbx>
-                        <wps:bodyPr anchor="ctr"/>
-                      </wps:wsp>
-                      <wps:wsp>
-                        <wps:cNvPr id="12" name="officeArt object" descr="Text Box 2"/>
-                        <wps:cNvSpPr txBox="1"/>
-                        <wps:spPr>
-                          <a:xfrm>
-                            <a:off x="-266700" y="409575"/>
-                            <a:ext cx="2848721" cy="333375"/>
-                          </a:xfrm>
-                          <a:prstGeom prst="rect">
-                            <a:avLst/>
-                          </a:prstGeom>
-                          <a:noFill/>
-                          <a:ln w="12700" cap="flat">
-                            <a:noFill/>
-                            <a:miter lim="400000"/>
-                          </a:ln>
-                          <a:effectLst/>
-                          <a:extLst>
-                            <a:ext uri="{C572A759-6A51-4108-AA02-DFA0A04FC94B}">
-                              <ma14:wrappingTextBoxFlag xmlns:oel="http://schemas.microsoft.com/office/2019/extlst" xmlns="" xmlns:w="http://schemas.openxmlformats.org/wordprocessingml/2006/main" xmlns:w10="urn:schemas-microsoft-com:office:word" xmlns:v="urn:schemas-microsoft-com:vml" xmlns:o="urn:schemas-microsoft-com:office:office" xmlns:ma14="http://schemas.microsoft.com/office/mac/drawingml/2011/main" val="1"/>
-                            </a:ext>
-                          </a:extLst>
-                        </wps:spPr>
-                        <wps:txbx>
-                          <w:txbxContent>
-                            <w:p>
-                              <w:pPr>
-                                <w:pStyle w:val="Cuerpo"/>
-                                <w:jc w:val="both"/>
-                                <w:rPr>
-                                  <w:rFonts w:eastAsia="Aller" w:cs="Calibri"/>
-                                  <w:b/>
-                                  <w:bCs/>
-                                  <w:i/>
-                                  <w:iCs/>
-                                  <w:color w:val="262626"/>
-                                  <w:spacing w:val="20"/>
-                                  <w:u w:color="262626"/>
-                                  <w:lang w:val="en-US"/>
-                                </w:rPr>
-                              </w:pPr>
-                              <w:proofErr w:type="spellStart"/>
-                              <w:r>
-                                <w:rPr>
-                                  <w:rStyle w:val="Ninguno"/>
-                                  <w:rFonts w:eastAsia="Aller" w:cs="Calibri"/>
-                                  <w:b/>
-                                  <w:bCs/>
-                                  <w:color w:val="262626"/>
-                                  <w:spacing w:val="20"/>
-                                  <w:u w:color="262626"/>
-                                  <w:lang w:val="en-US"/>
-                                </w:rPr>
-                                <w:t>Desarrollador</w:t>
-                              </w:r>
-                              <w:proofErr w:type="spellEnd"/>
-                              <w:r>
-                                <w:rPr>
-                                  <w:rStyle w:val="Ninguno"/>
-                                  <w:rFonts w:eastAsia="Aller" w:cs="Calibri"/>
-                                  <w:b/>
-                                  <w:bCs/>
-                                  <w:color w:val="262626"/>
-                                  <w:spacing w:val="20"/>
-                                  <w:u w:color="262626"/>
-                                  <w:lang w:val="en-US"/>
-                                </w:rPr>
-                                <w:t xml:space="preserve"> web</w:t>
-                              </w:r>
-                              <w:r>
-                                <w:rPr>
-                                  <w:rStyle w:val="Ninguno"/>
-                                  <w:rFonts w:eastAsia="Aller" w:cs="Calibri"/>
-                                  <w:b/>
-                                  <w:bCs/>
-                                  <w:color w:val="262626"/>
-                                  <w:spacing w:val="20"/>
-                                  <w:u w:color="262626"/>
-                                  <w:lang w:val="en-US"/>
-                                </w:rPr>
-                                <w:tab/>
-                              </w:r>
-                              <w:r>
-                                <w:rPr>
-                                  <w:rStyle w:val="Ninguno"/>
-                                  <w:rFonts w:eastAsia="Aller" w:cs="Calibri"/>
-                                  <w:b/>
-                                  <w:bCs/>
-                                  <w:color w:val="262626"/>
-                                  <w:spacing w:val="20"/>
-                                  <w:u w:color="262626"/>
-                                  <w:lang w:val="en-US"/>
-                                </w:rPr>
-                                <w:tab/>
-                              </w:r>
-                              <w:r>
-                                <w:rPr>
-                                  <w:rStyle w:val="Ninguno"/>
-                                  <w:rFonts w:eastAsia="Aller" w:cs="Calibri"/>
-                                  <w:b/>
-                                  <w:bCs/>
-                                  <w:color w:val="262626"/>
-                                  <w:spacing w:val="20"/>
-                                  <w:u w:color="262626"/>
-                                  <w:lang w:val="en-US"/>
-                                </w:rPr>
-                                <w:tab/>
-                              </w:r>
-                              <w:r>
-                                <w:rPr>
-                                  <w:rStyle w:val="Ninguno"/>
-                                  <w:rFonts w:eastAsia="Aller" w:cs="Calibri"/>
-                                  <w:b/>
-                                  <w:bCs/>
-                                  <w:color w:val="262626"/>
-                                  <w:spacing w:val="20"/>
-                                  <w:u w:color="262626"/>
-                                  <w:lang w:val="en-US"/>
-                                </w:rPr>
-                                <w:tab/>
-                              </w:r>
-                              <w:r>
-                                <w:rPr>
-                                  <w:rStyle w:val="Ninguno"/>
-                                  <w:rFonts w:eastAsia="Aller" w:cs="Calibri"/>
-                                  <w:b/>
-                                  <w:bCs/>
-                                  <w:color w:val="262626"/>
-                                  <w:spacing w:val="20"/>
-                                  <w:u w:color="262626"/>
-                                  <w:lang w:val="en-US"/>
-                                </w:rPr>
-                                <w:tab/>
-                              </w:r>
-                              <w:proofErr w:type="gramStart"/>
-                              <w:r>
-                                <w:rPr>
-                                  <w:rStyle w:val="Ninguno"/>
-                                  <w:rFonts w:eastAsia="Aller" w:cs="Calibri"/>
-                                  <w:b/>
-                                  <w:bCs/>
-                                  <w:color w:val="262626"/>
-                                  <w:spacing w:val="20"/>
-                                  <w:u w:color="262626"/>
-                                  <w:lang w:val="en-US"/>
-                                </w:rPr>
-                                <w:tab/>
-                              </w:r>
-                              <w:r>
-                                <w:rPr>
-                                  <w:rStyle w:val="Ninguno"/>
-                                  <w:rFonts w:eastAsia="Aller" w:cs="Calibri"/>
-                                  <w:b/>
-                                  <w:bCs/>
-                                  <w:color w:val="262626"/>
-                                  <w:spacing w:val="20"/>
-                                  <w:u w:color="262626"/>
-                                  <w:lang w:val="en-US"/>
-                                </w:rPr>
-                                <w:t xml:space="preserve">  </w:t>
-                              </w:r>
-                              <w:r>
-                                <w:rPr>
-                                  <w:rStyle w:val="Ninguno"/>
-                                  <w:rFonts w:eastAsia="Aller" w:cs="Calibri"/>
-                                  <w:b/>
-                                  <w:bCs/>
-                                  <w:i/>
-                                  <w:iCs/>
-                                  <w:color w:val="262626"/>
-                                  <w:spacing w:val="20"/>
-                                  <w:u w:color="262626"/>
-                                  <w:lang w:val="en-US"/>
-                                </w:rPr>
-                                <w:t>2022</w:t>
-                              </w:r>
-                              <w:proofErr w:type="gramEnd"/>
-                            </w:p>
-                          </w:txbxContent>
-                        </wps:txbx>
-                        <wps:bodyPr wrap="square" lIns="45719" tIns="45719" rIns="45719" bIns="45719" numCol="1" anchor="ctr">
-                          <a:noAutofit/>
-                        </wps:bodyPr>
-                      </wps:wsp>
-                      <wps:wsp>
-                        <wps:cNvPr id="14" name="officeArt object" descr="Text Box 112"/>
-                        <wps:cNvSpPr txBox="1"/>
-                        <wps:spPr>
-                          <a:xfrm>
-                            <a:off x="-266700" y="523875"/>
-                            <a:ext cx="2781300" cy="619125"/>
-                          </a:xfrm>
-                          <a:prstGeom prst="rect">
-                            <a:avLst/>
-                          </a:prstGeom>
-                          <a:noFill/>
-                          <a:ln w="12700" cap="flat">
-                            <a:noFill/>
-                            <a:miter lim="400000"/>
-                          </a:ln>
-                          <a:effectLst/>
-                        </wps:spPr>
-                        <wps:txbx>
-                          <w:txbxContent>
-                            <w:p>
-                              <w:pPr>
-                                <w:pStyle w:val="Cuerpo"/>
-                                <w:spacing w:after="0" w:line="300" w:lineRule="exact"/>
-                                <w:rPr>
-                                  <w:i/>
-                                  <w:color w:val="515151"/>
-                                </w:rPr>
-                              </w:pPr>
-                              <w:proofErr w:type="spellStart"/>
-                              <w:r>
-                                <w:rPr>
-                                  <w:rStyle w:val="Ninguno"/>
-                                  <w:i/>
-                                  <w:color w:val="515151"/>
-                                  <w:spacing w:val="8"/>
-                                  <w:sz w:val="24"/>
-                                  <w:szCs w:val="24"/>
-                                  <w:u w:color="176179"/>
-                                  <w:lang w:val="es-ES"/>
-                                </w:rPr>
-                                <w:t>Informatorio</w:t>
-                              </w:r>
-                              <w:proofErr w:type="spellEnd"/>
-                              <w:r>
-                                <w:rPr>
-                                  <w:rStyle w:val="Ninguno"/>
-                                  <w:i/>
-                                  <w:color w:val="515151"/>
-                                  <w:spacing w:val="8"/>
-                                  <w:sz w:val="24"/>
-                                  <w:szCs w:val="24"/>
-                                  <w:u w:color="176179"/>
-                                  <w:lang w:val="es-ES"/>
-                                </w:rPr>
-                                <w:t xml:space="preserve"> del Min. de Producción, Industria y Empleo de la prov. del Chaco</w:t>
-                              </w:r>
-                            </w:p>
-                          </w:txbxContent>
-                        </wps:txbx>
-                        <wps:bodyPr wrap="square" lIns="45719" tIns="45719" rIns="45719" bIns="45719" numCol="1" anchor="ctr">
-                          <a:noAutofit/>
-                        </wps:bodyPr>
-                      </wps:wsp>
-                      <wps:wsp>
-                        <wps:cNvPr id="16" name="officeArt object" descr="Text Box 2"/>
-                        <wps:cNvSpPr txBox="1"/>
-                        <wps:spPr>
-                          <a:xfrm>
-                            <a:off x="-268028" y="1101725"/>
-                            <a:ext cx="2850049" cy="361950"/>
-                          </a:xfrm>
-                          <a:prstGeom prst="rect">
-                            <a:avLst/>
-                          </a:prstGeom>
-                          <a:noFill/>
-                          <a:ln w="12700" cap="flat">
-                            <a:noFill/>
-                            <a:miter lim="400000"/>
-                          </a:ln>
-                          <a:effectLst/>
-                          <a:extLst>
-                            <a:ext uri="{C572A759-6A51-4108-AA02-DFA0A04FC94B}">
-                              <ma14:wrappingTextBoxFlag xmlns:oel="http://schemas.microsoft.com/office/2019/extlst" xmlns="" xmlns:w="http://schemas.openxmlformats.org/wordprocessingml/2006/main" xmlns:w10="urn:schemas-microsoft-com:office:word" xmlns:v="urn:schemas-microsoft-com:vml" xmlns:o="urn:schemas-microsoft-com:office:office" xmlns:ma14="http://schemas.microsoft.com/office/mac/drawingml/2011/main" val="1"/>
-                            </a:ext>
-                          </a:extLst>
-                        </wps:spPr>
-                        <wps:txbx>
-                          <w:txbxContent>
-                            <w:p>
-                              <w:pPr>
-                                <w:pStyle w:val="Cuerpo"/>
-                                <w:rPr>
-                                  <w:rFonts w:cs="Calibri"/>
-                                  <w:i/>
-                                  <w:iCs/>
-                                </w:rPr>
-                              </w:pPr>
-                              <w:r>
-                                <w:rPr>
-                                  <w:rStyle w:val="Ninguno"/>
-                                  <w:rFonts w:eastAsia="Aller" w:cs="Calibri"/>
-                                  <w:b/>
-                                  <w:bCs/>
-                                  <w:color w:val="262626"/>
-                                  <w:spacing w:val="20"/>
-                                  <w:u w:color="262626"/>
-                                  <w:lang w:val="en-US"/>
-                                </w:rPr>
-                                <w:t xml:space="preserve">Carrera de Contador </w:t>
-                              </w:r>
-                              <w:proofErr w:type="spellStart"/>
-                              <w:r>
-                                <w:rPr>
-                                  <w:rStyle w:val="Ninguno"/>
-                                  <w:rFonts w:eastAsia="Aller" w:cs="Calibri"/>
-                                  <w:b/>
-                                  <w:bCs/>
-                                  <w:color w:val="262626"/>
-                                  <w:spacing w:val="20"/>
-                                  <w:u w:color="262626"/>
-                                  <w:lang w:val="en-US"/>
-                                </w:rPr>
-                                <w:t>Público</w:t>
-                              </w:r>
-                              <w:proofErr w:type="spellEnd"/>
-                              <w:r>
-                                <w:rPr>
-                                  <w:rStyle w:val="Ninguno"/>
-                                  <w:rFonts w:eastAsia="Aller" w:cs="Calibri"/>
-                                  <w:b/>
-                                  <w:bCs/>
-                                  <w:color w:val="262626"/>
-                                  <w:spacing w:val="20"/>
-                                  <w:u w:color="262626"/>
-                                  <w:lang w:val="en-US"/>
-                                </w:rPr>
-                                <w:t xml:space="preserve"> </w:t>
-                              </w:r>
-                              <w:r>
-                                <w:rPr>
-                                  <w:rStyle w:val="Ninguno"/>
-                                  <w:rFonts w:eastAsia="Aller" w:cs="Calibri"/>
-                                  <w:b/>
-                                  <w:bCs/>
-                                  <w:color w:val="262626"/>
-                                  <w:spacing w:val="20"/>
-                                  <w:u w:color="262626"/>
-                                  <w:lang w:val="en-US"/>
-                                </w:rPr>
-                                <w:tab/>
-                              </w:r>
-                              <w:r>
-                                <w:rPr>
-                                  <w:rStyle w:val="Ninguno"/>
-                                  <w:rFonts w:eastAsia="Aller" w:cs="Calibri"/>
-                                  <w:b/>
-                                  <w:bCs/>
-                                  <w:color w:val="262626"/>
-                                  <w:spacing w:val="20"/>
-                                  <w:u w:color="262626"/>
-                                  <w:lang w:val="en-US"/>
-                                </w:rPr>
-                                <w:tab/>
-                              </w:r>
-                              <w:r>
-                                <w:rPr>
-                                  <w:rStyle w:val="Ninguno"/>
-                                  <w:rFonts w:eastAsia="Aller" w:cs="Calibri"/>
-                                  <w:b/>
-                                  <w:bCs/>
-                                  <w:color w:val="262626"/>
-                                  <w:spacing w:val="20"/>
-                                  <w:u w:color="262626"/>
-                                  <w:lang w:val="en-US"/>
-                                </w:rPr>
-                                <w:tab/>
-                              </w:r>
-                              <w:r>
-                                <w:rPr>
-                                  <w:rStyle w:val="Ninguno"/>
-                                  <w:rFonts w:eastAsia="Aller" w:cs="Calibri"/>
-                                  <w:b/>
-                                  <w:bCs/>
-                                  <w:color w:val="262626"/>
-                                  <w:spacing w:val="20"/>
-                                  <w:u w:color="262626"/>
-                                  <w:lang w:val="en-US"/>
-                                </w:rPr>
-                                <w:t xml:space="preserve">   </w:t>
-                              </w:r>
-                              <w:r>
-                                <w:rPr>
-                                  <w:rStyle w:val="Ninguno"/>
-                                  <w:rFonts w:eastAsia="Aller" w:cs="Calibri"/>
-                                  <w:b/>
-                                  <w:bCs/>
-                                  <w:i/>
-                                  <w:iCs/>
-                                  <w:color w:val="262626"/>
-                                  <w:spacing w:val="20"/>
-                                  <w:u w:color="262626"/>
-                                  <w:lang w:val="en-US"/>
-                                </w:rPr>
-                                <w:t>2010-2015</w:t>
-                              </w:r>
-                            </w:p>
-                          </w:txbxContent>
-                        </wps:txbx>
-                        <wps:bodyPr wrap="square" lIns="45719" tIns="45719" rIns="45719" bIns="45719" numCol="1" anchor="ctr">
-                          <a:noAutofit/>
-                        </wps:bodyPr>
-                      </wps:wsp>
-                      <wps:wsp>
-                        <wps:cNvPr id="17" name="officeArt object" descr="Text Box 112"/>
-                        <wps:cNvSpPr txBox="1"/>
-                        <wps:spPr>
-                          <a:xfrm>
-                            <a:off x="-274155" y="1257300"/>
-                            <a:ext cx="2696210" cy="290195"/>
-                          </a:xfrm>
-                          <a:prstGeom prst="rect">
-                            <a:avLst/>
-                          </a:prstGeom>
-                          <a:noFill/>
-                          <a:ln w="12700" cap="flat">
-                            <a:noFill/>
-                            <a:miter lim="400000"/>
-                          </a:ln>
-                          <a:effectLst/>
-                        </wps:spPr>
-                        <wps:txbx>
-                          <w:txbxContent>
-                            <w:p>
-                              <w:pPr>
-                                <w:pStyle w:val="Cuerpo"/>
-                                <w:spacing w:after="0" w:line="300" w:lineRule="exact"/>
-                                <w:rPr>
-                                  <w:i/>
-                                  <w:color w:val="515151"/>
-                                </w:rPr>
-                              </w:pPr>
-                              <w:r>
-                                <w:rPr>
-                                  <w:rStyle w:val="Ninguno"/>
-                                  <w:i/>
-                                  <w:color w:val="515151"/>
-                                  <w:spacing w:val="8"/>
-                                  <w:sz w:val="24"/>
-                                  <w:szCs w:val="24"/>
-                                  <w:u w:color="176179"/>
-                                  <w:lang w:val="es-ES"/>
-                                </w:rPr>
-                                <w:t>Universidad Nacional del Nordeste</w:t>
-                              </w:r>
-                              <w:r>
-                                <w:rPr>
-                                  <w:rStyle w:val="Ninguno"/>
-                                  <w:i/>
-                                  <w:color w:val="515151"/>
-                                  <w:spacing w:val="8"/>
-                                  <w:sz w:val="24"/>
-                                  <w:szCs w:val="24"/>
-                                  <w:u w:color="176179"/>
-                                  <w:lang w:val="es-ES"/>
-                                </w:rPr>
-                                <w:tab/>
-                              </w:r>
-                              <w:r>
-                                <w:rPr>
-                                  <w:rStyle w:val="Ninguno"/>
-                                  <w:i/>
-                                  <w:color w:val="515151"/>
-                                  <w:spacing w:val="8"/>
-                                  <w:sz w:val="24"/>
-                                  <w:szCs w:val="24"/>
-                                  <w:u w:color="176179"/>
-                                  <w:lang w:val="es-ES"/>
-                                </w:rPr>
-                                <w:tab/>
-                                <w:t>19 materias aprobadas</w:t>
-                              </w:r>
-                            </w:p>
-                            <w:p>
-                              <w:pPr>
-                                <w:pStyle w:val="Cuerpo"/>
-                                <w:spacing w:after="0" w:line="300" w:lineRule="exact"/>
-                                <w:rPr>
-                                  <w:i/>
-                                  <w:color w:val="515151"/>
-                                </w:rPr>
-                              </w:pPr>
-                            </w:p>
-                          </w:txbxContent>
-                        </wps:txbx>
-                        <wps:bodyPr wrap="square" lIns="45719" tIns="45719" rIns="45719" bIns="45719" numCol="1" anchor="ctr">
-                          <a:noAutofit/>
-                        </wps:bodyPr>
-                      </wps:wsp>
-                    </wpg:wgp>
-                  </a:graphicData>
-                </a:graphic>
-                <wp14:sizeRelH relativeFrom="margin">
-                  <wp14:pctWidth>0</wp14:pctWidth>
-                </wp14:sizeRelH>
-                <wp14:sizeRelV relativeFrom="margin">
-                  <wp14:pctHeight>0</wp14:pctHeight>
-                </wp14:sizeRelV>
-              </wp:anchor>
-            </w:drawing>
-          </mc:Choice>
-          <mc:Fallback>
-            <w:pict>
-              <v:group w14:anchorId="6F0D7889" id="Grupo 3" o:spid="_x0000_s1028" style="position:absolute;margin-left:180pt;margin-top:386pt;width:349.5pt;height:121.6pt;z-index:251752448;mso-width-relative:margin;mso-height-relative:margin" coordorigin="-2741,31" coordsize="28561,15443" o:gfxdata="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">
-                <v:rect id="_x0000_s1029" alt="Rectángulo 43" style="position:absolute;left:-2667;top:31;width:6912;height:3398;visibility:visible;mso-wrap-style:square;v-text-anchor:middle" o:gfxdata="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" filled="f" strokecolor="#3b3b3b" strokeweight="1pt">
-                  <v:stroke joinstyle="round"/>
-                  <v:textbox>
-                    <w:txbxContent>
-                      <w:p>
-                        <w:pPr>
-                          <w:pStyle w:val="Cuerpo"/>
-                          <w:jc w:val="center"/>
-                          <w:rPr>
-                            <w:color w:val="4E4E4E"/>
-                          </w:rPr>
-                        </w:pPr>
-                        <w:r>
-                          <w:rPr>
-                            <w:rStyle w:val="Ninguno"/>
-                            <w:rFonts w:ascii="Aller" w:eastAsia="Aller" w:hAnsi="Aller" w:cs="Aller"/>
-                            <w:b/>
-                            <w:bCs/>
-                            <w:color w:val="4E4E4E"/>
-                            <w:spacing w:val="20"/>
-                            <w:sz w:val="28"/>
-                            <w:szCs w:val="28"/>
-                            <w:u w:color="262626"/>
-                          </w:rPr>
-                          <w:t>ESTUDIOS</w:t>
-                        </w:r>
-                      </w:p>
-                      <w:p/>
-                    </w:txbxContent>
-                  </v:textbox>
-                </v:rect>
-                <v:shape id="_x0000_s1030" type="#_x0000_t202" alt="Text Box 2" style="position:absolute;left:-2667;top:4095;width:28487;height:3334;visibility:visible;mso-wrap-style:square;v-text-anchor:middle" o:gfxdata="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" filled="f" stroked="f" strokeweight="1pt">
-                  <v:stroke miterlimit="4"/>
-                  <v:textbox inset="1.27mm,1.27mm,1.27mm,1.27mm">
-                    <w:txbxContent>
-                      <w:p>
-                        <w:pPr>
-                          <w:pStyle w:val="Cuerpo"/>
-                          <w:jc w:val="both"/>
-                          <w:rPr>
-                            <w:rFonts w:eastAsia="Aller" w:cs="Calibri"/>
-                            <w:b/>
-                            <w:bCs/>
-                            <w:i/>
-                            <w:iCs/>
-                            <w:color w:val="262626"/>
-                            <w:spacing w:val="20"/>
-                            <w:u w:color="262626"/>
-                            <w:lang w:val="en-US"/>
-                          </w:rPr>
-                        </w:pPr>
-                        <w:proofErr w:type="spellStart"/>
-                        <w:r>
-                          <w:rPr>
-                            <w:rStyle w:val="Ninguno"/>
-                            <w:rFonts w:eastAsia="Aller" w:cs="Calibri"/>
-                            <w:b/>
-                            <w:bCs/>
-                            <w:color w:val="262626"/>
-                            <w:spacing w:val="20"/>
-                            <w:u w:color="262626"/>
-                            <w:lang w:val="en-US"/>
-                          </w:rPr>
-                          <w:t>Desarrollador</w:t>
-                        </w:r>
-                        <w:proofErr w:type="spellEnd"/>
-                        <w:r>
-                          <w:rPr>
-                            <w:rStyle w:val="Ninguno"/>
-                            <w:rFonts w:eastAsia="Aller" w:cs="Calibri"/>
-                            <w:b/>
-                            <w:bCs/>
-                            <w:color w:val="262626"/>
-                            <w:spacing w:val="20"/>
-                            <w:u w:color="262626"/>
-                            <w:lang w:val="en-US"/>
-                          </w:rPr>
-                          <w:t xml:space="preserve"> web</w:t>
-                        </w:r>
-                        <w:r>
-                          <w:rPr>
-                            <w:rStyle w:val="Ninguno"/>
-                            <w:rFonts w:eastAsia="Aller" w:cs="Calibri"/>
-                            <w:b/>
-                            <w:bCs/>
-                            <w:color w:val="262626"/>
-                            <w:spacing w:val="20"/>
-                            <w:u w:color="262626"/>
-                            <w:lang w:val="en-US"/>
-                          </w:rPr>
-                          <w:tab/>
-                        </w:r>
-                        <w:r>
-                          <w:rPr>
-                            <w:rStyle w:val="Ninguno"/>
-                            <w:rFonts w:eastAsia="Aller" w:cs="Calibri"/>
-                            <w:b/>
-                            <w:bCs/>
-                            <w:color w:val="262626"/>
-                            <w:spacing w:val="20"/>
-                            <w:u w:color="262626"/>
-                            <w:lang w:val="en-US"/>
-                          </w:rPr>
-                          <w:tab/>
-                        </w:r>
-                        <w:r>
-                          <w:rPr>
-                            <w:rStyle w:val="Ninguno"/>
-                            <w:rFonts w:eastAsia="Aller" w:cs="Calibri"/>
-                            <w:b/>
-                            <w:bCs/>
-                            <w:color w:val="262626"/>
-                            <w:spacing w:val="20"/>
-                            <w:u w:color="262626"/>
-                            <w:lang w:val="en-US"/>
-                          </w:rPr>
-                          <w:tab/>
-                        </w:r>
-                        <w:r>
-                          <w:rPr>
-                            <w:rStyle w:val="Ninguno"/>
-                            <w:rFonts w:eastAsia="Aller" w:cs="Calibri"/>
-                            <w:b/>
-                            <w:bCs/>
-                            <w:color w:val="262626"/>
-                            <w:spacing w:val="20"/>
-                            <w:u w:color="262626"/>
-                            <w:lang w:val="en-US"/>
-                          </w:rPr>
-                          <w:tab/>
-                        </w:r>
-                        <w:r>
-                          <w:rPr>
-                            <w:rStyle w:val="Ninguno"/>
-                            <w:rFonts w:eastAsia="Aller" w:cs="Calibri"/>
-                            <w:b/>
-                            <w:bCs/>
-                            <w:color w:val="262626"/>
-                            <w:spacing w:val="20"/>
-                            <w:u w:color="262626"/>
-                            <w:lang w:val="en-US"/>
-                          </w:rPr>
-                          <w:tab/>
-                        </w:r>
-                        <w:proofErr w:type="gramStart"/>
-                        <w:r>
-                          <w:rPr>
-                            <w:rStyle w:val="Ninguno"/>
-                            <w:rFonts w:eastAsia="Aller" w:cs="Calibri"/>
-                            <w:b/>
-                            <w:bCs/>
-                            <w:color w:val="262626"/>
-                            <w:spacing w:val="20"/>
-                            <w:u w:color="262626"/>
-                            <w:lang w:val="en-US"/>
-                          </w:rPr>
-                          <w:tab/>
-                        </w:r>
-                        <w:r>
-                          <w:rPr>
-                            <w:rStyle w:val="Ninguno"/>
-                            <w:rFonts w:eastAsia="Aller" w:cs="Calibri"/>
-                            <w:b/>
-                            <w:bCs/>
-                            <w:color w:val="262626"/>
-                            <w:spacing w:val="20"/>
-                            <w:u w:color="262626"/>
-                            <w:lang w:val="en-US"/>
-                          </w:rPr>
-                          <w:t xml:space="preserve">  </w:t>
-                        </w:r>
-                        <w:r>
-                          <w:rPr>
-                            <w:rStyle w:val="Ninguno"/>
-                            <w:rFonts w:eastAsia="Aller" w:cs="Calibri"/>
-                            <w:b/>
-                            <w:bCs/>
-                            <w:i/>
-                            <w:iCs/>
-                            <w:color w:val="262626"/>
-                            <w:spacing w:val="20"/>
-                            <w:u w:color="262626"/>
-                            <w:lang w:val="en-US"/>
-                          </w:rPr>
-                          <w:t>2022</w:t>
-                        </w:r>
-                        <w:proofErr w:type="gramEnd"/>
-                      </w:p>
-                    </w:txbxContent>
-                  </v:textbox>
-                </v:shape>
-                <v:shape id="_x0000_s1031" type="#_x0000_t202" alt="Text Box 112" style="position:absolute;left:-2667;top:5238;width:27813;height:6192;visibility:visible;mso-wrap-style:square;v-text-anchor:middle" o:gfxdata="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" filled="f" stroked="f" strokeweight="1pt">
-                  <v:stroke miterlimit="4"/>
-                  <v:textbox inset="1.27mm,1.27mm,1.27mm,1.27mm">
-                    <w:txbxContent>
-                      <w:p>
-                        <w:pPr>
-                          <w:pStyle w:val="Cuerpo"/>
-                          <w:spacing w:after="0" w:line="300" w:lineRule="exact"/>
-                          <w:rPr>
-                            <w:i/>
-                            <w:color w:val="515151"/>
-                          </w:rPr>
-                        </w:pPr>
-                        <w:proofErr w:type="spellStart"/>
-                        <w:r>
-                          <w:rPr>
-                            <w:rStyle w:val="Ninguno"/>
-                            <w:i/>
-                            <w:color w:val="515151"/>
-                            <w:spacing w:val="8"/>
-                            <w:sz w:val="24"/>
-                            <w:szCs w:val="24"/>
-                            <w:u w:color="176179"/>
-                            <w:lang w:val="es-ES"/>
-                          </w:rPr>
-                          <w:t>Informatorio</w:t>
-                        </w:r>
-                        <w:proofErr w:type="spellEnd"/>
-                        <w:r>
-                          <w:rPr>
-                            <w:rStyle w:val="Ninguno"/>
-                            <w:i/>
-                            <w:color w:val="515151"/>
-                            <w:spacing w:val="8"/>
-                            <w:sz w:val="24"/>
-                            <w:szCs w:val="24"/>
-                            <w:u w:color="176179"/>
-                            <w:lang w:val="es-ES"/>
-                          </w:rPr>
-                          <w:t xml:space="preserve"> del Min. de Producción, Industria y Empleo de la prov. del Chaco</w:t>
-                        </w:r>
-                      </w:p>
-                    </w:txbxContent>
-                  </v:textbox>
-                </v:shape>
-                <v:shape id="_x0000_s1032" type="#_x0000_t202" alt="Text Box 2" style="position:absolute;left:-2680;top:11017;width:28500;height:3619;visibility:visible;mso-wrap-style:square;v-text-anchor:middle" o:gfxdata="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" filled="f" stroked="f" strokeweight="1pt">
-                  <v:stroke miterlimit="4"/>
-                  <v:textbox inset="1.27mm,1.27mm,1.27mm,1.27mm">
-                    <w:txbxContent>
-                      <w:p>
-                        <w:pPr>
-                          <w:pStyle w:val="Cuerpo"/>
-                          <w:rPr>
-                            <w:rFonts w:cs="Calibri"/>
-                            <w:i/>
-                            <w:iCs/>
-                          </w:rPr>
-                        </w:pPr>
-                        <w:r>
-                          <w:rPr>
-                            <w:rStyle w:val="Ninguno"/>
-                            <w:rFonts w:eastAsia="Aller" w:cs="Calibri"/>
-                            <w:b/>
-                            <w:bCs/>
-                            <w:color w:val="262626"/>
-                            <w:spacing w:val="20"/>
-                            <w:u w:color="262626"/>
-                            <w:lang w:val="en-US"/>
-                          </w:rPr>
-                          <w:t xml:space="preserve">Carrera de Contador </w:t>
-                        </w:r>
-                        <w:proofErr w:type="spellStart"/>
-                        <w:r>
-                          <w:rPr>
-                            <w:rStyle w:val="Ninguno"/>
-                            <w:rFonts w:eastAsia="Aller" w:cs="Calibri"/>
-                            <w:b/>
-                            <w:bCs/>
-                            <w:color w:val="262626"/>
-                            <w:spacing w:val="20"/>
-                            <w:u w:color="262626"/>
-                            <w:lang w:val="en-US"/>
-                          </w:rPr>
-                          <w:t>Público</w:t>
-                        </w:r>
-                        <w:proofErr w:type="spellEnd"/>
-                        <w:r>
-                          <w:rPr>
-                            <w:rStyle w:val="Ninguno"/>
-                            <w:rFonts w:eastAsia="Aller" w:cs="Calibri"/>
-                            <w:b/>
-                            <w:bCs/>
-                            <w:color w:val="262626"/>
-                            <w:spacing w:val="20"/>
-                            <w:u w:color="262626"/>
-                            <w:lang w:val="en-US"/>
-                          </w:rPr>
-                          <w:t xml:space="preserve"> </w:t>
-                        </w:r>
-                        <w:r>
-                          <w:rPr>
-                            <w:rStyle w:val="Ninguno"/>
-                            <w:rFonts w:eastAsia="Aller" w:cs="Calibri"/>
-                            <w:b/>
-                            <w:bCs/>
-                            <w:color w:val="262626"/>
-                            <w:spacing w:val="20"/>
-                            <w:u w:color="262626"/>
-                            <w:lang w:val="en-US"/>
-                          </w:rPr>
-                          <w:tab/>
-                        </w:r>
-                        <w:r>
-                          <w:rPr>
-                            <w:rStyle w:val="Ninguno"/>
-                            <w:rFonts w:eastAsia="Aller" w:cs="Calibri"/>
-                            <w:b/>
-                            <w:bCs/>
-                            <w:color w:val="262626"/>
-                            <w:spacing w:val="20"/>
-                            <w:u w:color="262626"/>
-                            <w:lang w:val="en-US"/>
-                          </w:rPr>
-                          <w:tab/>
-                        </w:r>
-                        <w:r>
-                          <w:rPr>
-                            <w:rStyle w:val="Ninguno"/>
-                            <w:rFonts w:eastAsia="Aller" w:cs="Calibri"/>
-                            <w:b/>
-                            <w:bCs/>
-                            <w:color w:val="262626"/>
-                            <w:spacing w:val="20"/>
-                            <w:u w:color="262626"/>
-                            <w:lang w:val="en-US"/>
-                          </w:rPr>
-                          <w:tab/>
-                        </w:r>
-                        <w:r>
-                          <w:rPr>
-                            <w:rStyle w:val="Ninguno"/>
-                            <w:rFonts w:eastAsia="Aller" w:cs="Calibri"/>
-                            <w:b/>
-                            <w:bCs/>
-                            <w:color w:val="262626"/>
-                            <w:spacing w:val="20"/>
-                            <w:u w:color="262626"/>
-                            <w:lang w:val="en-US"/>
-                          </w:rPr>
-                          <w:t xml:space="preserve">   </w:t>
-                        </w:r>
-                        <w:r>
-                          <w:rPr>
-                            <w:rStyle w:val="Ninguno"/>
-                            <w:rFonts w:eastAsia="Aller" w:cs="Calibri"/>
-                            <w:b/>
-                            <w:bCs/>
-                            <w:i/>
-                            <w:iCs/>
-                            <w:color w:val="262626"/>
-                            <w:spacing w:val="20"/>
-                            <w:u w:color="262626"/>
-                            <w:lang w:val="en-US"/>
-                          </w:rPr>
-                          <w:t>2010-2015</w:t>
-                        </w:r>
-                      </w:p>
-                    </w:txbxContent>
-                  </v:textbox>
-                </v:shape>
-                <v:shape id="_x0000_s1033" type="#_x0000_t202" alt="Text Box 112" style="position:absolute;left:-2741;top:12573;width:26961;height:2901;visibility:visible;mso-wrap-style:square;v-text-anchor:middle" o:gfxdata="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" filled="f" stroked="f" strokeweight="1pt">
-                  <v:stroke miterlimit="4"/>
-                  <v:textbox inset="1.27mm,1.27mm,1.27mm,1.27mm">
-                    <w:txbxContent>
-                      <w:p>
-                        <w:pPr>
-                          <w:pStyle w:val="Cuerpo"/>
-                          <w:spacing w:after="0" w:line="300" w:lineRule="exact"/>
-                          <w:rPr>
-                            <w:i/>
-                            <w:color w:val="515151"/>
-                          </w:rPr>
-                        </w:pPr>
-                        <w:r>
-                          <w:rPr>
-                            <w:rStyle w:val="Ninguno"/>
-                            <w:i/>
-                            <w:color w:val="515151"/>
-                            <w:spacing w:val="8"/>
-                            <w:sz w:val="24"/>
-                            <w:szCs w:val="24"/>
-                            <w:u w:color="176179"/>
-                            <w:lang w:val="es-ES"/>
-                          </w:rPr>
-                          <w:t>Universidad Nacional del Nordeste</w:t>
-                        </w:r>
-                        <w:r>
-                          <w:rPr>
-                            <w:rStyle w:val="Ninguno"/>
-                            <w:i/>
-                            <w:color w:val="515151"/>
-                            <w:spacing w:val="8"/>
-                            <w:sz w:val="24"/>
-                            <w:szCs w:val="24"/>
-                            <w:u w:color="176179"/>
-                            <w:lang w:val="es-ES"/>
-                          </w:rPr>
-                          <w:tab/>
-                        </w:r>
-                        <w:r>
-                          <w:rPr>
-                            <w:rStyle w:val="Ninguno"/>
-                            <w:i/>
-                            <w:color w:val="515151"/>
-                            <w:spacing w:val="8"/>
-                            <w:sz w:val="24"/>
-                            <w:szCs w:val="24"/>
-                            <w:u w:color="176179"/>
-                            <w:lang w:val="es-ES"/>
-                          </w:rPr>
-                          <w:tab/>
-                          <w:t>19 materias aprobadas</w:t>
-                        </w:r>
-                      </w:p>
-                      <w:p>
-                        <w:pPr>
-                          <w:pStyle w:val="Cuerpo"/>
-                          <w:spacing w:after="0" w:line="300" w:lineRule="exact"/>
-                          <w:rPr>
-                            <w:i/>
-                            <w:color w:val="515151"/>
-                          </w:rPr>
-                        </w:pPr>
-                      </w:p>
-                    </w:txbxContent>
-                  </v:textbox>
-                </v:shape>
-              </v:group>
-            </w:pict>
-          </mc:Fallback>
-        </mc:AlternateContent>
-      </w:r>
-      <w:r>
-        <w:rPr>
-          <w:noProof/>
-        </w:rPr>
-        <mc:AlternateContent>
-          <mc:Choice Requires="wpg">
-            <w:drawing>
-              <wp:anchor distT="0" distB="0" distL="114300" distR="114300" simplePos="0" relativeHeight="251811840" behindDoc="0" locked="0" layoutInCell="1" allowOverlap="1" wp14:anchorId="567C84DB" wp14:editId="2A2D3093">
-                <wp:simplePos x="0" y="0"/>
-                <wp:positionH relativeFrom="column">
-                  <wp:posOffset>-366233</wp:posOffset>
+                  <wp:posOffset>-361950</wp:posOffset>
                 </wp:positionH>
                 <wp:positionV relativeFrom="paragraph">
                   <wp:posOffset>893445</wp:posOffset>
                 </wp:positionV>
-                <wp:extent cx="2133600" cy="831215"/>
+                <wp:extent cx="2152650" cy="831215"/>
                 <wp:effectExtent l="0" t="0" r="0" b="0"/>
                 <wp:wrapNone/>
                 <wp:docPr id="2" name="Grupo 2"/>
@@ -3648,9 +2634,9 @@
                       <wpg:grpSpPr>
                         <a:xfrm>
                           <a:off x="0" y="0"/>
-                          <a:ext cx="2133600" cy="831215"/>
+                          <a:ext cx="2152650" cy="831215"/>
                           <a:chOff x="0" y="0"/>
-                          <a:chExt cx="2133600" cy="831215"/>
+                          <a:chExt cx="2152650" cy="831215"/>
                         </a:xfrm>
                       </wpg:grpSpPr>
                       <wpg:grpSp>
@@ -3659,9 +2645,9 @@
                         <wpg:grpSpPr>
                           <a:xfrm>
                             <a:off x="47625" y="266700"/>
-                            <a:ext cx="1581150" cy="564515"/>
+                            <a:ext cx="2105025" cy="564515"/>
                             <a:chOff x="0" y="0"/>
-                            <a:chExt cx="1581150" cy="564515"/>
+                            <a:chExt cx="2105025" cy="564515"/>
                           </a:xfrm>
                         </wpg:grpSpPr>
                         <wps:wsp>
@@ -4199,7 +3185,7 @@
                           <wps:spPr>
                             <a:xfrm>
                               <a:off x="257175" y="228600"/>
-                              <a:ext cx="1323975" cy="335915"/>
+                              <a:ext cx="1847850" cy="335915"/>
                             </a:xfrm>
                             <a:prstGeom prst="rect">
                               <a:avLst/>
@@ -4224,7 +3210,39 @@
                                     <w:color w:val="3B3B3B"/>
                                     <w:u w:color="3B3B3B"/>
                                   </w:rPr>
-                                  <w:t>map.j91</w:t>
+                                  <w:t>ma</w:t>
+                                </w:r>
+                                <w:r>
+                                  <w:rPr>
+                                    <w:rStyle w:val="Ninguno"/>
+                                    <w:color w:val="3B3B3B"/>
+                                    <w:u w:color="3B3B3B"/>
+                                  </w:rPr>
+                                  <w:t>uricioa</w:t>
+                                </w:r>
+                                <w:r>
+                                  <w:rPr>
+                                    <w:rStyle w:val="Ninguno"/>
+                                    <w:color w:val="3B3B3B"/>
+                                    <w:u w:color="3B3B3B"/>
+                                  </w:rPr>
+                                  <w:t>p</w:t>
+                                </w:r>
+                                <w:r>
+                                  <w:rPr>
+                                    <w:rStyle w:val="Ninguno"/>
+                                    <w:color w:val="3B3B3B"/>
+                                    <w:u w:color="3B3B3B"/>
+                                  </w:rPr>
+                                  <w:t>erez</w:t>
+                                </w:r>
+                                <w:r>
+                                  <w:rPr>
+                                    <w:rStyle w:val="Ninguno"/>
+                                    <w:color w:val="3B3B3B"/>
+                                    <w:u w:color="3B3B3B"/>
+                                  </w:rPr>
+                                  <w:t>91</w:t>
                                 </w:r>
                                 <w:r>
                                   <w:rPr>
@@ -4317,22 +3335,29 @@
                     </wpg:wgp>
                   </a:graphicData>
                 </a:graphic>
+                <wp14:sizeRelH relativeFrom="margin">
+                  <wp14:pctWidth>0</wp14:pctWidth>
+                </wp14:sizeRelH>
               </wp:anchor>
             </w:drawing>
           </mc:Choice>
           <mc:Fallback>
             <w:pict>
-              <v:group w14:anchorId="567C84DB" id="Grupo 2" o:spid="_x0000_s1034" style="position:absolute;margin-left:-28.85pt;margin-top:70.35pt;width:168pt;height:65.45pt;z-index:251811840" coordsize="21336,8312" o:gfxdata="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">
-                <v:group id="Grupo 5" o:spid="_x0000_s1035" style="position:absolute;left:476;top:2667;width:15811;height:5645" coordsize="15811,5645" o:gfxdata="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">
-                  <v:shape id="_x0000_s1036" alt="Freeform 84" style="position:absolute;left:190;top:3333;width:1397;height:1016;visibility:visible;mso-wrap-style:square;v-text-anchor:top" coordsize="21600,21600" o:gfxdata="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" path="m21600,v,7425,,14175,,21600c14727,21600,7364,21600,,21600,,14175,,7425,,,7364,,14727,,21600,m2945,2025v,,,,,c5400,5400,7855,8775,10309,12150v491,675,982,675,1473,c11782,11475,12273,11475,12764,10800,14727,8100,17182,4725,19145,2025v,,,,,c13745,2025,8345,2025,2945,2025t,17550c8345,19575,13745,19575,19145,19575,17182,16875,15709,14850,13745,12150v,,,,,c13255,12825,13255,12825,12764,13500v-982,1350,-2455,1350,-3437,c8836,13500,8836,12825,8836,12825v-491,,-491,-675,-491,-675c6382,14850,4418,16875,2945,19575m1964,18225c3436,15525,5400,12825,7364,10800,5400,8100,3436,6075,1964,3375v,4725,,9450,,14850m14727,10800v1964,2700,3437,4725,5400,7425c20127,13500,20127,8100,20127,3375v-1963,2700,-3436,4725,-5400,7425e" fillcolor="black [3213]" stroked="f" strokeweight="1pt">
+              <v:group w14:anchorId="567C84DB" id="Grupo 2" o:spid="_x0000_s1028" style="position:absolute;margin-left:-28.5pt;margin-top:70.35pt;width:169.5pt;height:65.45pt;z-index:251811840;mso-width-relative:margin" coordsize="21526,8312" o:gfxdata="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">
+                <v:group id="Grupo 5" o:spid="_x0000_s1029" style="position:absolute;left:476;top:2667;width:21050;height:5645" coordsize="21050,5645" o:gfxdata="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">
+                  <v:shape id="_x0000_s1030" alt="Freeform 84" style="position:absolute;left:190;top:3333;width:1397;height:1016;visibility:visible;mso-wrap-style:square;v-text-anchor:top" coordsize="21600,21600" o:gfxdata="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" path="m21600,v,7425,,14175,,21600c14727,21600,7364,21600,,21600,,14175,,7425,,,7364,,14727,,21600,m2945,2025v,,,,,c5400,5400,7855,8775,10309,12150v491,675,982,675,1473,c11782,11475,12273,11475,12764,10800,14727,8100,17182,4725,19145,2025v,,,,,c13745,2025,8345,2025,2945,2025t,17550c8345,19575,13745,19575,19145,19575,17182,16875,15709,14850,13745,12150v,,,,,c13255,12825,13255,12825,12764,13500v-982,1350,-2455,1350,-3437,c8836,13500,8836,12825,8836,12825v-491,,-491,-675,-491,-675c6382,14850,4418,16875,2945,19575m1964,18225c3436,15525,5400,12825,7364,10800,5400,8100,3436,6075,1964,3375v,4725,,9450,,14850m14727,10800v1964,2700,3437,4725,5400,7425c20127,13500,20127,8100,20127,3375v-1963,2700,-3436,4725,-5400,7425e" fillcolor="black [3213]" stroked="f" strokeweight="1pt">
                     <v:stroke miterlimit="4" joinstyle="miter"/>
                     <v:path arrowok="t" o:extrusionok="f" o:connecttype="custom" o:connectlocs="69850,50800;69850,50800;69850,50800;69850,50800" o:connectangles="0,90,180,270"/>
                   </v:shape>
-                  <v:shape id="_x0000_s1037" alt="Freeform 86" style="position:absolute;top:571;width:1619;height:1588;visibility:visible;mso-wrap-style:square;v-text-anchor:top" coordsize="21600,21600" o:gfxdata="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" path="m,5184c,4320,424,3456,847,2592v,-432,424,-864,847,-1296c2118,864,2541,432,2541,432v424,,847,,847,-432c3812,,4235,,4659,v,,,,,c5082,,5082,,5082,v424,432,424,432,424,864c5929,1728,6353,2592,6776,3456v424,432,424,432,848,864c7624,4752,7624,4752,8047,5184v,,,432,-423,432c7624,5616,7624,6048,7624,6048v-424,432,-848,864,-1271,864c5929,7344,5506,7344,5506,7776v,,,,,432c5082,8208,5082,8208,5082,8640v424,,424,432,424,432c5929,9936,6353,10368,6353,10800v847,1296,1694,2160,2965,3456c10165,14688,11012,15552,11859,15984v423,,423,432,847,432c12706,16416,12706,16416,13129,16416v,432,424,,424,c13553,16416,13976,16416,13976,15984v424,-432,848,-864,848,-864c15247,14688,15671,14256,15671,14256v423,-432,423,-432,423,-432c16518,13824,16518,13824,16941,13824v,432,424,432,424,432c17788,14688,18212,14688,18635,15120v424,432,1271,432,1694,864c20753,16416,20753,16416,21176,16416v,,,432,,432c21600,16848,21600,16848,21600,16848v,432,,864,-424,1296c21176,18144,21176,18576,21176,19008v-423,432,-423,864,-847,1296c19482,20736,18635,21168,17788,21600v-847,,-1270,,-1694,c15247,21600,14824,21600,14400,21600v-424,-432,-847,-432,-1271,-864c12282,20736,11859,20304,11435,20304,10165,19872,9318,19008,8471,18576,7200,17712,5929,16416,5082,15120,4235,14688,3812,13824,2965,12960,2118,11664,1694,10368,1271,9072,847,8640,847,8208,424,7344v,-432,,-864,,-1296c,6048,,5616,,5184e" fillcolor="#243f60 [1604]" stroked="f" strokeweight="1pt">
+                  <v:shape id="_x0000_s1031" alt="Freeform 86" style="position:absolute;top:571;width:1619;height:1588;visibility:visible;mso-wrap-style:square;v-text-anchor:top" coordsize="21600,21600" o:gfxdata="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" path="m,5184c,4320,424,3456,847,2592v,-432,424,-864,847,-1296c2118,864,2541,432,2541,432v424,,847,,847,-432c3812,,4235,,4659,v,,,,,c5082,,5082,,5082,v424,432,424,432,424,864c5929,1728,6353,2592,6776,3456v424,432,424,432,848,864c7624,4752,7624,4752,8047,5184v,,,432,-423,432c7624,5616,7624,6048,7624,6048v-424,432,-848,864,-1271,864c5929,7344,5506,7344,5506,7776v,,,,,432c5082,8208,5082,8208,5082,8640v424,,424,432,424,432c5929,9936,6353,10368,6353,10800v847,1296,1694,2160,2965,3456c10165,14688,11012,15552,11859,15984v423,,423,432,847,432c12706,16416,12706,16416,13129,16416v,432,424,,424,c13553,16416,13976,16416,13976,15984v424,-432,848,-864,848,-864c15247,14688,15671,14256,15671,14256v423,-432,423,-432,423,-432c16518,13824,16518,13824,16941,13824v,432,424,432,424,432c17788,14688,18212,14688,18635,15120v424,432,1271,432,1694,864c20753,16416,20753,16416,21176,16416v,,,432,,432c21600,16848,21600,16848,21600,16848v,432,,864,-424,1296c21176,18144,21176,18576,21176,19008v-423,432,-423,864,-847,1296c19482,20736,18635,21168,17788,21600v-847,,-1270,,-1694,c15247,21600,14824,21600,14400,21600v-424,-432,-847,-432,-1271,-864c12282,20736,11859,20304,11435,20304,10165,19872,9318,19008,8471,18576,7200,17712,5929,16416,5082,15120,4235,14688,3812,13824,2965,12960,2118,11664,1694,10368,1271,9072,847,8640,847,8208,424,7344v,-432,,-864,,-1296c,6048,,5616,,5184e" fillcolor="#243f60 [1604]" stroked="f" strokeweight="1pt">
                     <v:stroke miterlimit="4" joinstyle="miter"/>
                     <v:path arrowok="t" o:extrusionok="f" o:connecttype="custom" o:connectlocs="80963,79375;80963,79375;80963,79375;80963,79375" o:connectangles="0,90,180,270"/>
                   </v:shape>
-                  <v:shape id="_x0000_s1038" type="#_x0000_t202" alt="Text Box 122" style="position:absolute;left:2476;width:9906;height:3143;visibility:visible;mso-wrap-style:square;v-text-anchor:top" o:gfxdata="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" filled="f" stroked="f" strokeweight="1pt">
+                  <v:shapetype id="_x0000_t202" coordsize="21600,21600" o:spt="202" path="m,l,21600r21600,l21600,xe">
+                    <v:stroke joinstyle="miter"/>
+                    <v:path gradientshapeok="t" o:connecttype="rect"/>
+                  </v:shapetype>
+                  <v:shape id="_x0000_s1032" type="#_x0000_t202" alt="Text Box 122" style="position:absolute;left:2476;width:9906;height:3143;visibility:visible;mso-wrap-style:square;v-text-anchor:top" o:gfxdata="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" filled="f" stroked="f" strokeweight="1pt">
                     <v:stroke miterlimit="4"/>
                     <v:textbox inset="1.27mm,1.27mm,1.27mm,1.27mm">
                       <w:txbxContent>
@@ -4361,7 +3386,7 @@
                       </w:txbxContent>
                     </v:textbox>
                   </v:shape>
-                  <v:shape id="_x0000_s1039" type="#_x0000_t202" alt="Text Box 122" style="position:absolute;left:2571;top:2286;width:13240;height:3359;visibility:visible;mso-wrap-style:square;v-text-anchor:top" o:gfxdata="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" filled="f" stroked="f" strokeweight="1pt">
+                  <v:shape id="_x0000_s1033" type="#_x0000_t202" alt="Text Box 122" style="position:absolute;left:2571;top:2286;width:18479;height:3359;visibility:visible;mso-wrap-style:square;v-text-anchor:top" o:gfxdata="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" filled="f" stroked="f" strokeweight="1pt">
                     <v:stroke miterlimit="4"/>
                     <v:textbox inset="1.27mm,1.27mm,1.27mm,1.27mm">
                       <w:txbxContent>
@@ -4376,7 +3401,39 @@
                               <w:color w:val="3B3B3B"/>
                               <w:u w:color="3B3B3B"/>
                             </w:rPr>
-                            <w:t>map.j91</w:t>
+                            <w:t>ma</w:t>
+                          </w:r>
+                          <w:r>
+                            <w:rPr>
+                              <w:rStyle w:val="Ninguno"/>
+                              <w:color w:val="3B3B3B"/>
+                              <w:u w:color="3B3B3B"/>
+                            </w:rPr>
+                            <w:t>uricioa</w:t>
+                          </w:r>
+                          <w:r>
+                            <w:rPr>
+                              <w:rStyle w:val="Ninguno"/>
+                              <w:color w:val="3B3B3B"/>
+                              <w:u w:color="3B3B3B"/>
+                            </w:rPr>
+                            <w:t>p</w:t>
+                          </w:r>
+                          <w:r>
+                            <w:rPr>
+                              <w:rStyle w:val="Ninguno"/>
+                              <w:color w:val="3B3B3B"/>
+                              <w:u w:color="3B3B3B"/>
+                            </w:rPr>
+                            <w:t>erez</w:t>
+                          </w:r>
+                          <w:r>
+                            <w:rPr>
+                              <w:rStyle w:val="Ninguno"/>
+                              <w:color w:val="3B3B3B"/>
+                              <w:u w:color="3B3B3B"/>
+                            </w:rPr>
+                            <w:t>91</w:t>
                           </w:r>
                           <w:r>
                             <w:rPr>
@@ -4410,10 +3467,10 @@
                   <v:path o:extrusionok="f" gradientshapeok="t" o:connecttype="rect"/>
                   <o:lock v:ext="edit" aspectratio="t"/>
                 </v:shapetype>
-                <v:shape id="Gráfico 6" o:spid="_x0000_s1040" type="#_x0000_t75" alt="Marcador" style="position:absolute;top:285;width:2565;height:2432;visibility:visible;mso-wrap-style:square" o:gfxdata="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">
+                <v:shape id="Gráfico 6" o:spid="_x0000_s1034" type="#_x0000_t75" alt="Marcador" style="position:absolute;top:285;width:2565;height:2432;visibility:visible;mso-wrap-style:square" o:gfxdata="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">
                   <v:imagedata r:id="rId11" o:title="Marcador"/>
                 </v:shape>
-                <v:shape id="_x0000_s1041" type="#_x0000_t202" alt="Text Box 122" style="position:absolute;left:2857;width:18479;height:3359;visibility:visible;mso-wrap-style:square;v-text-anchor:top" o:gfxdata="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" filled="f" stroked="f" strokeweight="1pt">
+                <v:shape id="_x0000_s1035" type="#_x0000_t202" alt="Text Box 122" style="position:absolute;left:2857;width:18479;height:3359;visibility:visible;mso-wrap-style:square;v-text-anchor:top" o:gfxdata="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" filled="f" stroked="f" strokeweight="1pt">
                   <v:stroke miterlimit="4"/>
                   <v:textbox inset="1.27mm,1.27mm,1.27mm,1.27mm">
                     <w:txbxContent>
@@ -4430,6 +3487,1020 @@
                           </w:rPr>
                           <w:t>Resistencia, Chaco, Argentina.</w:t>
                         </w:r>
+                      </w:p>
+                    </w:txbxContent>
+                  </v:textbox>
+                </v:shape>
+              </v:group>
+            </w:pict>
+          </mc:Fallback>
+        </mc:AlternateContent>
+      </w:r>
+      <w:r>
+        <w:rPr>
+          <w:noProof/>
+        </w:rPr>
+        <mc:AlternateContent>
+          <mc:Choice Requires="wpg">
+            <w:drawing>
+              <wp:anchor distT="0" distB="0" distL="114300" distR="114300" simplePos="0" relativeHeight="251752448" behindDoc="0" locked="0" layoutInCell="1" allowOverlap="1" wp14:anchorId="6F0D7889" wp14:editId="7B668EA8">
+                <wp:simplePos x="0" y="0"/>
+                <wp:positionH relativeFrom="column">
+                  <wp:posOffset>2286000</wp:posOffset>
+                </wp:positionH>
+                <wp:positionV relativeFrom="paragraph">
+                  <wp:posOffset>4902200</wp:posOffset>
+                </wp:positionV>
+                <wp:extent cx="4438650" cy="1544320"/>
+                <wp:effectExtent l="0" t="0" r="0" b="0"/>
+                <wp:wrapNone/>
+                <wp:docPr id="3" name="Grupo 3"/>
+                <wp:cNvGraphicFramePr/>
+                <a:graphic xmlns:a="http://schemas.openxmlformats.org/drawingml/2006/main">
+                  <a:graphicData uri="http://schemas.microsoft.com/office/word/2010/wordprocessingGroup">
+                    <wpg:wgp>
+                      <wpg:cNvGrpSpPr/>
+                      <wpg:grpSpPr>
+                        <a:xfrm>
+                          <a:off x="0" y="0"/>
+                          <a:ext cx="4438650" cy="1544320"/>
+                          <a:chOff x="-274155" y="3175"/>
+                          <a:chExt cx="2856176" cy="1544320"/>
+                        </a:xfrm>
+                      </wpg:grpSpPr>
+                      <wps:wsp>
+                        <wps:cNvPr id="11" name="officeArt object" descr="Rectángulo 43"/>
+                        <wps:cNvSpPr/>
+                        <wps:spPr>
+                          <a:xfrm>
+                            <a:off x="-266700" y="3175"/>
+                            <a:ext cx="691266" cy="339725"/>
+                          </a:xfrm>
+                          <a:prstGeom prst="rect">
+                            <a:avLst/>
+                          </a:prstGeom>
+                          <a:noFill/>
+                          <a:ln w="12700" cap="flat">
+                            <a:solidFill>
+                              <a:srgbClr val="3B3B3B"/>
+                            </a:solidFill>
+                            <a:prstDash val="solid"/>
+                            <a:round/>
+                          </a:ln>
+                          <a:effectLst/>
+                        </wps:spPr>
+                        <wps:txbx>
+                          <w:txbxContent>
+                            <w:p>
+                              <w:pPr>
+                                <w:pStyle w:val="Cuerpo"/>
+                                <w:jc w:val="center"/>
+                                <w:rPr>
+                                  <w:color w:val="4E4E4E"/>
+                                </w:rPr>
+                              </w:pPr>
+                              <w:r>
+                                <w:rPr>
+                                  <w:rStyle w:val="Ninguno"/>
+                                  <w:rFonts w:ascii="Aller" w:eastAsia="Aller" w:hAnsi="Aller" w:cs="Aller"/>
+                                  <w:b/>
+                                  <w:bCs/>
+                                  <w:color w:val="4E4E4E"/>
+                                  <w:spacing w:val="20"/>
+                                  <w:sz w:val="28"/>
+                                  <w:szCs w:val="28"/>
+                                  <w:u w:color="262626"/>
+                                </w:rPr>
+                                <w:t>ESTUDIOS</w:t>
+                              </w:r>
+                            </w:p>
+                            <w:p/>
+                          </w:txbxContent>
+                        </wps:txbx>
+                        <wps:bodyPr anchor="ctr"/>
+                      </wps:wsp>
+                      <wps:wsp>
+                        <wps:cNvPr id="12" name="officeArt object" descr="Text Box 2"/>
+                        <wps:cNvSpPr txBox="1"/>
+                        <wps:spPr>
+                          <a:xfrm>
+                            <a:off x="-266700" y="409575"/>
+                            <a:ext cx="2848721" cy="333375"/>
+                          </a:xfrm>
+                          <a:prstGeom prst="rect">
+                            <a:avLst/>
+                          </a:prstGeom>
+                          <a:noFill/>
+                          <a:ln w="12700" cap="flat">
+                            <a:noFill/>
+                            <a:miter lim="400000"/>
+                          </a:ln>
+                          <a:effectLst/>
+                          <a:extLst>
+                            <a:ext uri="{C572A759-6A51-4108-AA02-DFA0A04FC94B}">
+                              <ma14:wrappingTextBoxFlag xmlns:ma14="http://schemas.microsoft.com/office/mac/drawingml/2011/main" xmlns:o="urn:schemas-microsoft-com:office:office" xmlns:v="urn:schemas-microsoft-com:vml" xmlns:w10="urn:schemas-microsoft-com:office:word" xmlns:w="http://schemas.openxmlformats.org/wordprocessingml/2006/main" xmlns="" xmlns:oel="http://schemas.microsoft.com/office/2019/extlst" val="1"/>
+                            </a:ext>
+                          </a:extLst>
+                        </wps:spPr>
+                        <wps:txbx>
+                          <w:txbxContent>
+                            <w:p>
+                              <w:pPr>
+                                <w:pStyle w:val="Cuerpo"/>
+                                <w:jc w:val="both"/>
+                                <w:rPr>
+                                  <w:rFonts w:eastAsia="Aller" w:cs="Calibri"/>
+                                  <w:b/>
+                                  <w:bCs/>
+                                  <w:i/>
+                                  <w:iCs/>
+                                  <w:color w:val="262626"/>
+                                  <w:spacing w:val="20"/>
+                                  <w:u w:color="262626"/>
+                                  <w:lang w:val="en-US"/>
+                                </w:rPr>
+                              </w:pPr>
+                              <w:proofErr w:type="spellStart"/>
+                              <w:r>
+                                <w:rPr>
+                                  <w:rStyle w:val="Ninguno"/>
+                                  <w:rFonts w:eastAsia="Aller" w:cs="Calibri"/>
+                                  <w:b/>
+                                  <w:bCs/>
+                                  <w:color w:val="262626"/>
+                                  <w:spacing w:val="20"/>
+                                  <w:u w:color="262626"/>
+                                  <w:lang w:val="en-US"/>
+                                </w:rPr>
+                                <w:t>Desarrollador</w:t>
+                              </w:r>
+                              <w:proofErr w:type="spellEnd"/>
+                              <w:r>
+                                <w:rPr>
+                                  <w:rStyle w:val="Ninguno"/>
+                                  <w:rFonts w:eastAsia="Aller" w:cs="Calibri"/>
+                                  <w:b/>
+                                  <w:bCs/>
+                                  <w:color w:val="262626"/>
+                                  <w:spacing w:val="20"/>
+                                  <w:u w:color="262626"/>
+                                  <w:lang w:val="en-US"/>
+                                </w:rPr>
+                                <w:t xml:space="preserve"> web</w:t>
+                              </w:r>
+                              <w:r>
+                                <w:rPr>
+                                  <w:rStyle w:val="Ninguno"/>
+                                  <w:rFonts w:eastAsia="Aller" w:cs="Calibri"/>
+                                  <w:b/>
+                                  <w:bCs/>
+                                  <w:color w:val="262626"/>
+                                  <w:spacing w:val="20"/>
+                                  <w:u w:color="262626"/>
+                                  <w:lang w:val="en-US"/>
+                                </w:rPr>
+                                <w:tab/>
+                              </w:r>
+                              <w:r>
+                                <w:rPr>
+                                  <w:rStyle w:val="Ninguno"/>
+                                  <w:rFonts w:eastAsia="Aller" w:cs="Calibri"/>
+                                  <w:b/>
+                                  <w:bCs/>
+                                  <w:color w:val="262626"/>
+                                  <w:spacing w:val="20"/>
+                                  <w:u w:color="262626"/>
+                                  <w:lang w:val="en-US"/>
+                                </w:rPr>
+                                <w:tab/>
+                              </w:r>
+                              <w:r>
+                                <w:rPr>
+                                  <w:rStyle w:val="Ninguno"/>
+                                  <w:rFonts w:eastAsia="Aller" w:cs="Calibri"/>
+                                  <w:b/>
+                                  <w:bCs/>
+                                  <w:color w:val="262626"/>
+                                  <w:spacing w:val="20"/>
+                                  <w:u w:color="262626"/>
+                                  <w:lang w:val="en-US"/>
+                                </w:rPr>
+                                <w:tab/>
+                              </w:r>
+                              <w:r>
+                                <w:rPr>
+                                  <w:rStyle w:val="Ninguno"/>
+                                  <w:rFonts w:eastAsia="Aller" w:cs="Calibri"/>
+                                  <w:b/>
+                                  <w:bCs/>
+                                  <w:color w:val="262626"/>
+                                  <w:spacing w:val="20"/>
+                                  <w:u w:color="262626"/>
+                                  <w:lang w:val="en-US"/>
+                                </w:rPr>
+                                <w:tab/>
+                              </w:r>
+                              <w:r>
+                                <w:rPr>
+                                  <w:rStyle w:val="Ninguno"/>
+                                  <w:rFonts w:eastAsia="Aller" w:cs="Calibri"/>
+                                  <w:b/>
+                                  <w:bCs/>
+                                  <w:color w:val="262626"/>
+                                  <w:spacing w:val="20"/>
+                                  <w:u w:color="262626"/>
+                                  <w:lang w:val="en-US"/>
+                                </w:rPr>
+                                <w:tab/>
+                              </w:r>
+                              <w:proofErr w:type="gramStart"/>
+                              <w:r>
+                                <w:rPr>
+                                  <w:rStyle w:val="Ninguno"/>
+                                  <w:rFonts w:eastAsia="Aller" w:cs="Calibri"/>
+                                  <w:b/>
+                                  <w:bCs/>
+                                  <w:color w:val="262626"/>
+                                  <w:spacing w:val="20"/>
+                                  <w:u w:color="262626"/>
+                                  <w:lang w:val="en-US"/>
+                                </w:rPr>
+                                <w:tab/>
+                              </w:r>
+                              <w:r>
+                                <w:rPr>
+                                  <w:rStyle w:val="Ninguno"/>
+                                  <w:rFonts w:eastAsia="Aller" w:cs="Calibri"/>
+                                  <w:b/>
+                                  <w:bCs/>
+                                  <w:color w:val="262626"/>
+                                  <w:spacing w:val="20"/>
+                                  <w:u w:color="262626"/>
+                                  <w:lang w:val="en-US"/>
+                                </w:rPr>
+                                <w:t xml:space="preserve">  </w:t>
+                              </w:r>
+                              <w:r>
+                                <w:rPr>
+                                  <w:rStyle w:val="Ninguno"/>
+                                  <w:rFonts w:eastAsia="Aller" w:cs="Calibri"/>
+                                  <w:b/>
+                                  <w:bCs/>
+                                  <w:i/>
+                                  <w:iCs/>
+                                  <w:color w:val="262626"/>
+                                  <w:spacing w:val="20"/>
+                                  <w:u w:color="262626"/>
+                                  <w:lang w:val="en-US"/>
+                                </w:rPr>
+                                <w:t>2022</w:t>
+                              </w:r>
+                              <w:proofErr w:type="gramEnd"/>
+                            </w:p>
+                          </w:txbxContent>
+                        </wps:txbx>
+                        <wps:bodyPr wrap="square" lIns="45719" tIns="45719" rIns="45719" bIns="45719" numCol="1" anchor="ctr">
+                          <a:noAutofit/>
+                        </wps:bodyPr>
+                      </wps:wsp>
+                      <wps:wsp>
+                        <wps:cNvPr id="14" name="officeArt object" descr="Text Box 112"/>
+                        <wps:cNvSpPr txBox="1"/>
+                        <wps:spPr>
+                          <a:xfrm>
+                            <a:off x="-266700" y="523875"/>
+                            <a:ext cx="2781300" cy="619125"/>
+                          </a:xfrm>
+                          <a:prstGeom prst="rect">
+                            <a:avLst/>
+                          </a:prstGeom>
+                          <a:noFill/>
+                          <a:ln w="12700" cap="flat">
+                            <a:noFill/>
+                            <a:miter lim="400000"/>
+                          </a:ln>
+                          <a:effectLst/>
+                        </wps:spPr>
+                        <wps:txbx>
+                          <w:txbxContent>
+                            <w:p>
+                              <w:pPr>
+                                <w:pStyle w:val="Cuerpo"/>
+                                <w:spacing w:after="0" w:line="300" w:lineRule="exact"/>
+                                <w:rPr>
+                                  <w:i/>
+                                  <w:color w:val="515151"/>
+                                </w:rPr>
+                              </w:pPr>
+                              <w:proofErr w:type="spellStart"/>
+                              <w:r>
+                                <w:rPr>
+                                  <w:rStyle w:val="Ninguno"/>
+                                  <w:i/>
+                                  <w:color w:val="515151"/>
+                                  <w:spacing w:val="8"/>
+                                  <w:sz w:val="24"/>
+                                  <w:szCs w:val="24"/>
+                                  <w:u w:color="176179"/>
+                                  <w:lang w:val="es-ES"/>
+                                </w:rPr>
+                                <w:t>Informatorio</w:t>
+                              </w:r>
+                              <w:proofErr w:type="spellEnd"/>
+                              <w:r>
+                                <w:rPr>
+                                  <w:rStyle w:val="Ninguno"/>
+                                  <w:i/>
+                                  <w:color w:val="515151"/>
+                                  <w:spacing w:val="8"/>
+                                  <w:sz w:val="24"/>
+                                  <w:szCs w:val="24"/>
+                                  <w:u w:color="176179"/>
+                                  <w:lang w:val="es-ES"/>
+                                </w:rPr>
+                                <w:t xml:space="preserve"> del Min. de Producción, Industria y Empleo de la prov. del Chaco</w:t>
+                              </w:r>
+                            </w:p>
+                          </w:txbxContent>
+                        </wps:txbx>
+                        <wps:bodyPr wrap="square" lIns="45719" tIns="45719" rIns="45719" bIns="45719" numCol="1" anchor="ctr">
+                          <a:noAutofit/>
+                        </wps:bodyPr>
+                      </wps:wsp>
+                      <wps:wsp>
+                        <wps:cNvPr id="16" name="officeArt object" descr="Text Box 2"/>
+                        <wps:cNvSpPr txBox="1"/>
+                        <wps:spPr>
+                          <a:xfrm>
+                            <a:off x="-268028" y="1101725"/>
+                            <a:ext cx="2850049" cy="361950"/>
+                          </a:xfrm>
+                          <a:prstGeom prst="rect">
+                            <a:avLst/>
+                          </a:prstGeom>
+                          <a:noFill/>
+                          <a:ln w="12700" cap="flat">
+                            <a:noFill/>
+                            <a:miter lim="400000"/>
+                          </a:ln>
+                          <a:effectLst/>
+                          <a:extLst>
+                            <a:ext uri="{C572A759-6A51-4108-AA02-DFA0A04FC94B}">
+                              <ma14:wrappingTextBoxFlag xmlns:ma14="http://schemas.microsoft.com/office/mac/drawingml/2011/main" xmlns:o="urn:schemas-microsoft-com:office:office" xmlns:v="urn:schemas-microsoft-com:vml" xmlns:w10="urn:schemas-microsoft-com:office:word" xmlns:w="http://schemas.openxmlformats.org/wordprocessingml/2006/main" xmlns="" xmlns:oel="http://schemas.microsoft.com/office/2019/extlst" val="1"/>
+                            </a:ext>
+                          </a:extLst>
+                        </wps:spPr>
+                        <wps:txbx>
+                          <w:txbxContent>
+                            <w:p>
+                              <w:pPr>
+                                <w:pStyle w:val="Cuerpo"/>
+                                <w:rPr>
+                                  <w:rFonts w:cs="Calibri"/>
+                                  <w:i/>
+                                  <w:iCs/>
+                                </w:rPr>
+                              </w:pPr>
+                              <w:r>
+                                <w:rPr>
+                                  <w:rStyle w:val="Ninguno"/>
+                                  <w:rFonts w:eastAsia="Aller" w:cs="Calibri"/>
+                                  <w:b/>
+                                  <w:bCs/>
+                                  <w:color w:val="262626"/>
+                                  <w:spacing w:val="20"/>
+                                  <w:u w:color="262626"/>
+                                  <w:lang w:val="en-US"/>
+                                </w:rPr>
+                                <w:t xml:space="preserve">Carrera de Contador </w:t>
+                              </w:r>
+                              <w:proofErr w:type="spellStart"/>
+                              <w:r>
+                                <w:rPr>
+                                  <w:rStyle w:val="Ninguno"/>
+                                  <w:rFonts w:eastAsia="Aller" w:cs="Calibri"/>
+                                  <w:b/>
+                                  <w:bCs/>
+                                  <w:color w:val="262626"/>
+                                  <w:spacing w:val="20"/>
+                                  <w:u w:color="262626"/>
+                                  <w:lang w:val="en-US"/>
+                                </w:rPr>
+                                <w:t>Público</w:t>
+                              </w:r>
+                              <w:proofErr w:type="spellEnd"/>
+                              <w:r>
+                                <w:rPr>
+                                  <w:rStyle w:val="Ninguno"/>
+                                  <w:rFonts w:eastAsia="Aller" w:cs="Calibri"/>
+                                  <w:b/>
+                                  <w:bCs/>
+                                  <w:color w:val="262626"/>
+                                  <w:spacing w:val="20"/>
+                                  <w:u w:color="262626"/>
+                                  <w:lang w:val="en-US"/>
+                                </w:rPr>
+                                <w:t xml:space="preserve"> </w:t>
+                              </w:r>
+                              <w:r>
+                                <w:rPr>
+                                  <w:rStyle w:val="Ninguno"/>
+                                  <w:rFonts w:eastAsia="Aller" w:cs="Calibri"/>
+                                  <w:b/>
+                                  <w:bCs/>
+                                  <w:color w:val="262626"/>
+                                  <w:spacing w:val="20"/>
+                                  <w:u w:color="262626"/>
+                                  <w:lang w:val="en-US"/>
+                                </w:rPr>
+                                <w:tab/>
+                              </w:r>
+                              <w:r>
+                                <w:rPr>
+                                  <w:rStyle w:val="Ninguno"/>
+                                  <w:rFonts w:eastAsia="Aller" w:cs="Calibri"/>
+                                  <w:b/>
+                                  <w:bCs/>
+                                  <w:color w:val="262626"/>
+                                  <w:spacing w:val="20"/>
+                                  <w:u w:color="262626"/>
+                                  <w:lang w:val="en-US"/>
+                                </w:rPr>
+                                <w:tab/>
+                              </w:r>
+                              <w:r>
+                                <w:rPr>
+                                  <w:rStyle w:val="Ninguno"/>
+                                  <w:rFonts w:eastAsia="Aller" w:cs="Calibri"/>
+                                  <w:b/>
+                                  <w:bCs/>
+                                  <w:color w:val="262626"/>
+                                  <w:spacing w:val="20"/>
+                                  <w:u w:color="262626"/>
+                                  <w:lang w:val="en-US"/>
+                                </w:rPr>
+                                <w:tab/>
+                              </w:r>
+                              <w:r>
+                                <w:rPr>
+                                  <w:rStyle w:val="Ninguno"/>
+                                  <w:rFonts w:eastAsia="Aller" w:cs="Calibri"/>
+                                  <w:b/>
+                                  <w:bCs/>
+                                  <w:color w:val="262626"/>
+                                  <w:spacing w:val="20"/>
+                                  <w:u w:color="262626"/>
+                                  <w:lang w:val="en-US"/>
+                                </w:rPr>
+                                <w:t xml:space="preserve">   </w:t>
+                              </w:r>
+                              <w:r>
+                                <w:rPr>
+                                  <w:rStyle w:val="Ninguno"/>
+                                  <w:rFonts w:eastAsia="Aller" w:cs="Calibri"/>
+                                  <w:b/>
+                                  <w:bCs/>
+                                  <w:i/>
+                                  <w:iCs/>
+                                  <w:color w:val="262626"/>
+                                  <w:spacing w:val="20"/>
+                                  <w:u w:color="262626"/>
+                                  <w:lang w:val="en-US"/>
+                                </w:rPr>
+                                <w:t>2010-2015</w:t>
+                              </w:r>
+                            </w:p>
+                          </w:txbxContent>
+                        </wps:txbx>
+                        <wps:bodyPr wrap="square" lIns="45719" tIns="45719" rIns="45719" bIns="45719" numCol="1" anchor="ctr">
+                          <a:noAutofit/>
+                        </wps:bodyPr>
+                      </wps:wsp>
+                      <wps:wsp>
+                        <wps:cNvPr id="17" name="officeArt object" descr="Text Box 112"/>
+                        <wps:cNvSpPr txBox="1"/>
+                        <wps:spPr>
+                          <a:xfrm>
+                            <a:off x="-274155" y="1257300"/>
+                            <a:ext cx="2696210" cy="290195"/>
+                          </a:xfrm>
+                          <a:prstGeom prst="rect">
+                            <a:avLst/>
+                          </a:prstGeom>
+                          <a:noFill/>
+                          <a:ln w="12700" cap="flat">
+                            <a:noFill/>
+                            <a:miter lim="400000"/>
+                          </a:ln>
+                          <a:effectLst/>
+                        </wps:spPr>
+                        <wps:txbx>
+                          <w:txbxContent>
+                            <w:p>
+                              <w:pPr>
+                                <w:pStyle w:val="Cuerpo"/>
+                                <w:spacing w:after="0" w:line="300" w:lineRule="exact"/>
+                                <w:rPr>
+                                  <w:i/>
+                                  <w:color w:val="515151"/>
+                                </w:rPr>
+                              </w:pPr>
+                              <w:r>
+                                <w:rPr>
+                                  <w:rStyle w:val="Ninguno"/>
+                                  <w:i/>
+                                  <w:color w:val="515151"/>
+                                  <w:spacing w:val="8"/>
+                                  <w:sz w:val="24"/>
+                                  <w:szCs w:val="24"/>
+                                  <w:u w:color="176179"/>
+                                  <w:lang w:val="es-ES"/>
+                                </w:rPr>
+                                <w:t>Universidad Nacional del Nordeste</w:t>
+                              </w:r>
+                              <w:r>
+                                <w:rPr>
+                                  <w:rStyle w:val="Ninguno"/>
+                                  <w:i/>
+                                  <w:color w:val="515151"/>
+                                  <w:spacing w:val="8"/>
+                                  <w:sz w:val="24"/>
+                                  <w:szCs w:val="24"/>
+                                  <w:u w:color="176179"/>
+                                  <w:lang w:val="es-ES"/>
+                                </w:rPr>
+                                <w:tab/>
+                              </w:r>
+                              <w:r>
+                                <w:rPr>
+                                  <w:rStyle w:val="Ninguno"/>
+                                  <w:i/>
+                                  <w:color w:val="515151"/>
+                                  <w:spacing w:val="8"/>
+                                  <w:sz w:val="24"/>
+                                  <w:szCs w:val="24"/>
+                                  <w:u w:color="176179"/>
+                                  <w:lang w:val="es-ES"/>
+                                </w:rPr>
+                                <w:tab/>
+                                <w:t>19 materias aprobadas</w:t>
+                              </w:r>
+                            </w:p>
+                            <w:p>
+                              <w:pPr>
+                                <w:pStyle w:val="Cuerpo"/>
+                                <w:spacing w:after="0" w:line="300" w:lineRule="exact"/>
+                                <w:rPr>
+                                  <w:i/>
+                                  <w:color w:val="515151"/>
+                                </w:rPr>
+                              </w:pPr>
+                            </w:p>
+                          </w:txbxContent>
+                        </wps:txbx>
+                        <wps:bodyPr wrap="square" lIns="45719" tIns="45719" rIns="45719" bIns="45719" numCol="1" anchor="ctr">
+                          <a:noAutofit/>
+                        </wps:bodyPr>
+                      </wps:wsp>
+                    </wpg:wgp>
+                  </a:graphicData>
+                </a:graphic>
+                <wp14:sizeRelH relativeFrom="margin">
+                  <wp14:pctWidth>0</wp14:pctWidth>
+                </wp14:sizeRelH>
+                <wp14:sizeRelV relativeFrom="margin">
+                  <wp14:pctHeight>0</wp14:pctHeight>
+                </wp14:sizeRelV>
+              </wp:anchor>
+            </w:drawing>
+          </mc:Choice>
+          <mc:Fallback>
+            <w:pict>
+              <v:group w14:anchorId="6F0D7889" id="Grupo 3" o:spid="_x0000_s1036" style="position:absolute;margin-left:180pt;margin-top:386pt;width:349.5pt;height:121.6pt;z-index:251752448;mso-width-relative:margin;mso-height-relative:margin" coordorigin="-2741,31" coordsize="28561,15443" o:gfxdata="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">
+                <v:rect id="_x0000_s1037" alt="Rectángulo 43" style="position:absolute;left:-2667;top:31;width:6912;height:3398;visibility:visible;mso-wrap-style:square;v-text-anchor:middle" o:gfxdata="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" filled="f" strokecolor="#3b3b3b" strokeweight="1pt">
+                  <v:stroke joinstyle="round"/>
+                  <v:textbox>
+                    <w:txbxContent>
+                      <w:p>
+                        <w:pPr>
+                          <w:pStyle w:val="Cuerpo"/>
+                          <w:jc w:val="center"/>
+                          <w:rPr>
+                            <w:color w:val="4E4E4E"/>
+                          </w:rPr>
+                        </w:pPr>
+                        <w:r>
+                          <w:rPr>
+                            <w:rStyle w:val="Ninguno"/>
+                            <w:rFonts w:ascii="Aller" w:eastAsia="Aller" w:hAnsi="Aller" w:cs="Aller"/>
+                            <w:b/>
+                            <w:bCs/>
+                            <w:color w:val="4E4E4E"/>
+                            <w:spacing w:val="20"/>
+                            <w:sz w:val="28"/>
+                            <w:szCs w:val="28"/>
+                            <w:u w:color="262626"/>
+                          </w:rPr>
+                          <w:t>ESTUDIOS</w:t>
+                        </w:r>
+                      </w:p>
+                      <w:p/>
+                    </w:txbxContent>
+                  </v:textbox>
+                </v:rect>
+                <v:shape id="_x0000_s1038" type="#_x0000_t202" alt="Text Box 2" style="position:absolute;left:-2667;top:4095;width:28487;height:3334;visibility:visible;mso-wrap-style:square;v-text-anchor:middle" o:gfxdata="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" filled="f" stroked="f" strokeweight="1pt">
+                  <v:stroke miterlimit="4"/>
+                  <v:textbox inset="1.27mm,1.27mm,1.27mm,1.27mm">
+                    <w:txbxContent>
+                      <w:p>
+                        <w:pPr>
+                          <w:pStyle w:val="Cuerpo"/>
+                          <w:jc w:val="both"/>
+                          <w:rPr>
+                            <w:rFonts w:eastAsia="Aller" w:cs="Calibri"/>
+                            <w:b/>
+                            <w:bCs/>
+                            <w:i/>
+                            <w:iCs/>
+                            <w:color w:val="262626"/>
+                            <w:spacing w:val="20"/>
+                            <w:u w:color="262626"/>
+                            <w:lang w:val="en-US"/>
+                          </w:rPr>
+                        </w:pPr>
+                        <w:proofErr w:type="spellStart"/>
+                        <w:r>
+                          <w:rPr>
+                            <w:rStyle w:val="Ninguno"/>
+                            <w:rFonts w:eastAsia="Aller" w:cs="Calibri"/>
+                            <w:b/>
+                            <w:bCs/>
+                            <w:color w:val="262626"/>
+                            <w:spacing w:val="20"/>
+                            <w:u w:color="262626"/>
+                            <w:lang w:val="en-US"/>
+                          </w:rPr>
+                          <w:t>Desarrollador</w:t>
+                        </w:r>
+                        <w:proofErr w:type="spellEnd"/>
+                        <w:r>
+                          <w:rPr>
+                            <w:rStyle w:val="Ninguno"/>
+                            <w:rFonts w:eastAsia="Aller" w:cs="Calibri"/>
+                            <w:b/>
+                            <w:bCs/>
+                            <w:color w:val="262626"/>
+                            <w:spacing w:val="20"/>
+                            <w:u w:color="262626"/>
+                            <w:lang w:val="en-US"/>
+                          </w:rPr>
+                          <w:t xml:space="preserve"> web</w:t>
+                        </w:r>
+                        <w:r>
+                          <w:rPr>
+                            <w:rStyle w:val="Ninguno"/>
+                            <w:rFonts w:eastAsia="Aller" w:cs="Calibri"/>
+                            <w:b/>
+                            <w:bCs/>
+                            <w:color w:val="262626"/>
+                            <w:spacing w:val="20"/>
+                            <w:u w:color="262626"/>
+                            <w:lang w:val="en-US"/>
+                          </w:rPr>
+                          <w:tab/>
+                        </w:r>
+                        <w:r>
+                          <w:rPr>
+                            <w:rStyle w:val="Ninguno"/>
+                            <w:rFonts w:eastAsia="Aller" w:cs="Calibri"/>
+                            <w:b/>
+                            <w:bCs/>
+                            <w:color w:val="262626"/>
+                            <w:spacing w:val="20"/>
+                            <w:u w:color="262626"/>
+                            <w:lang w:val="en-US"/>
+                          </w:rPr>
+                          <w:tab/>
+                        </w:r>
+                        <w:r>
+                          <w:rPr>
+                            <w:rStyle w:val="Ninguno"/>
+                            <w:rFonts w:eastAsia="Aller" w:cs="Calibri"/>
+                            <w:b/>
+                            <w:bCs/>
+                            <w:color w:val="262626"/>
+                            <w:spacing w:val="20"/>
+                            <w:u w:color="262626"/>
+                            <w:lang w:val="en-US"/>
+                          </w:rPr>
+                          <w:tab/>
+                        </w:r>
+                        <w:r>
+                          <w:rPr>
+                            <w:rStyle w:val="Ninguno"/>
+                            <w:rFonts w:eastAsia="Aller" w:cs="Calibri"/>
+                            <w:b/>
+                            <w:bCs/>
+                            <w:color w:val="262626"/>
+                            <w:spacing w:val="20"/>
+                            <w:u w:color="262626"/>
+                            <w:lang w:val="en-US"/>
+                          </w:rPr>
+                          <w:tab/>
+                        </w:r>
+                        <w:r>
+                          <w:rPr>
+                            <w:rStyle w:val="Ninguno"/>
+                            <w:rFonts w:eastAsia="Aller" w:cs="Calibri"/>
+                            <w:b/>
+                            <w:bCs/>
+                            <w:color w:val="262626"/>
+                            <w:spacing w:val="20"/>
+                            <w:u w:color="262626"/>
+                            <w:lang w:val="en-US"/>
+                          </w:rPr>
+                          <w:tab/>
+                        </w:r>
+                        <w:proofErr w:type="gramStart"/>
+                        <w:r>
+                          <w:rPr>
+                            <w:rStyle w:val="Ninguno"/>
+                            <w:rFonts w:eastAsia="Aller" w:cs="Calibri"/>
+                            <w:b/>
+                            <w:bCs/>
+                            <w:color w:val="262626"/>
+                            <w:spacing w:val="20"/>
+                            <w:u w:color="262626"/>
+                            <w:lang w:val="en-US"/>
+                          </w:rPr>
+                          <w:tab/>
+                        </w:r>
+                        <w:r>
+                          <w:rPr>
+                            <w:rStyle w:val="Ninguno"/>
+                            <w:rFonts w:eastAsia="Aller" w:cs="Calibri"/>
+                            <w:b/>
+                            <w:bCs/>
+                            <w:color w:val="262626"/>
+                            <w:spacing w:val="20"/>
+                            <w:u w:color="262626"/>
+                            <w:lang w:val="en-US"/>
+                          </w:rPr>
+                          <w:t xml:space="preserve">  </w:t>
+                        </w:r>
+                        <w:r>
+                          <w:rPr>
+                            <w:rStyle w:val="Ninguno"/>
+                            <w:rFonts w:eastAsia="Aller" w:cs="Calibri"/>
+                            <w:b/>
+                            <w:bCs/>
+                            <w:i/>
+                            <w:iCs/>
+                            <w:color w:val="262626"/>
+                            <w:spacing w:val="20"/>
+                            <w:u w:color="262626"/>
+                            <w:lang w:val="en-US"/>
+                          </w:rPr>
+                          <w:t>2022</w:t>
+                        </w:r>
+                        <w:proofErr w:type="gramEnd"/>
+                      </w:p>
+                    </w:txbxContent>
+                  </v:textbox>
+                </v:shape>
+                <v:shape id="_x0000_s1039" type="#_x0000_t202" alt="Text Box 112" style="position:absolute;left:-2667;top:5238;width:27813;height:6192;visibility:visible;mso-wrap-style:square;v-text-anchor:middle" o:gfxdata="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" filled="f" stroked="f" strokeweight="1pt">
+                  <v:stroke miterlimit="4"/>
+                  <v:textbox inset="1.27mm,1.27mm,1.27mm,1.27mm">
+                    <w:txbxContent>
+                      <w:p>
+                        <w:pPr>
+                          <w:pStyle w:val="Cuerpo"/>
+                          <w:spacing w:after="0" w:line="300" w:lineRule="exact"/>
+                          <w:rPr>
+                            <w:i/>
+                            <w:color w:val="515151"/>
+                          </w:rPr>
+                        </w:pPr>
+                        <w:proofErr w:type="spellStart"/>
+                        <w:r>
+                          <w:rPr>
+                            <w:rStyle w:val="Ninguno"/>
+                            <w:i/>
+                            <w:color w:val="515151"/>
+                            <w:spacing w:val="8"/>
+                            <w:sz w:val="24"/>
+                            <w:szCs w:val="24"/>
+                            <w:u w:color="176179"/>
+                            <w:lang w:val="es-ES"/>
+                          </w:rPr>
+                          <w:t>Informatorio</w:t>
+                        </w:r>
+                        <w:proofErr w:type="spellEnd"/>
+                        <w:r>
+                          <w:rPr>
+                            <w:rStyle w:val="Ninguno"/>
+                            <w:i/>
+                            <w:color w:val="515151"/>
+                            <w:spacing w:val="8"/>
+                            <w:sz w:val="24"/>
+                            <w:szCs w:val="24"/>
+                            <w:u w:color="176179"/>
+                            <w:lang w:val="es-ES"/>
+                          </w:rPr>
+                          <w:t xml:space="preserve"> del Min. de Producción, Industria y Empleo de la prov. del Chaco</w:t>
+                        </w:r>
+                      </w:p>
+                    </w:txbxContent>
+                  </v:textbox>
+                </v:shape>
+                <v:shape id="_x0000_s1040" type="#_x0000_t202" alt="Text Box 2" style="position:absolute;left:-2680;top:11017;width:28500;height:3619;visibility:visible;mso-wrap-style:square;v-text-anchor:middle" o:gfxdata="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" filled="f" stroked="f" strokeweight="1pt">
+                  <v:stroke miterlimit="4"/>
+                  <v:textbox inset="1.27mm,1.27mm,1.27mm,1.27mm">
+                    <w:txbxContent>
+                      <w:p>
+                        <w:pPr>
+                          <w:pStyle w:val="Cuerpo"/>
+                          <w:rPr>
+                            <w:rFonts w:cs="Calibri"/>
+                            <w:i/>
+                            <w:iCs/>
+                          </w:rPr>
+                        </w:pPr>
+                        <w:r>
+                          <w:rPr>
+                            <w:rStyle w:val="Ninguno"/>
+                            <w:rFonts w:eastAsia="Aller" w:cs="Calibri"/>
+                            <w:b/>
+                            <w:bCs/>
+                            <w:color w:val="262626"/>
+                            <w:spacing w:val="20"/>
+                            <w:u w:color="262626"/>
+                            <w:lang w:val="en-US"/>
+                          </w:rPr>
+                          <w:t xml:space="preserve">Carrera de Contador </w:t>
+                        </w:r>
+                        <w:proofErr w:type="spellStart"/>
+                        <w:r>
+                          <w:rPr>
+                            <w:rStyle w:val="Ninguno"/>
+                            <w:rFonts w:eastAsia="Aller" w:cs="Calibri"/>
+                            <w:b/>
+                            <w:bCs/>
+                            <w:color w:val="262626"/>
+                            <w:spacing w:val="20"/>
+                            <w:u w:color="262626"/>
+                            <w:lang w:val="en-US"/>
+                          </w:rPr>
+                          <w:t>Público</w:t>
+                        </w:r>
+                        <w:proofErr w:type="spellEnd"/>
+                        <w:r>
+                          <w:rPr>
+                            <w:rStyle w:val="Ninguno"/>
+                            <w:rFonts w:eastAsia="Aller" w:cs="Calibri"/>
+                            <w:b/>
+                            <w:bCs/>
+                            <w:color w:val="262626"/>
+                            <w:spacing w:val="20"/>
+                            <w:u w:color="262626"/>
+                            <w:lang w:val="en-US"/>
+                          </w:rPr>
+                          <w:t xml:space="preserve"> </w:t>
+                        </w:r>
+                        <w:r>
+                          <w:rPr>
+                            <w:rStyle w:val="Ninguno"/>
+                            <w:rFonts w:eastAsia="Aller" w:cs="Calibri"/>
+                            <w:b/>
+                            <w:bCs/>
+                            <w:color w:val="262626"/>
+                            <w:spacing w:val="20"/>
+                            <w:u w:color="262626"/>
+                            <w:lang w:val="en-US"/>
+                          </w:rPr>
+                          <w:tab/>
+                        </w:r>
+                        <w:r>
+                          <w:rPr>
+                            <w:rStyle w:val="Ninguno"/>
+                            <w:rFonts w:eastAsia="Aller" w:cs="Calibri"/>
+                            <w:b/>
+                            <w:bCs/>
+                            <w:color w:val="262626"/>
+                            <w:spacing w:val="20"/>
+                            <w:u w:color="262626"/>
+                            <w:lang w:val="en-US"/>
+                          </w:rPr>
+                          <w:tab/>
+                        </w:r>
+                        <w:r>
+                          <w:rPr>
+                            <w:rStyle w:val="Ninguno"/>
+                            <w:rFonts w:eastAsia="Aller" w:cs="Calibri"/>
+                            <w:b/>
+                            <w:bCs/>
+                            <w:color w:val="262626"/>
+                            <w:spacing w:val="20"/>
+                            <w:u w:color="262626"/>
+                            <w:lang w:val="en-US"/>
+                          </w:rPr>
+                          <w:tab/>
+                        </w:r>
+                        <w:r>
+                          <w:rPr>
+                            <w:rStyle w:val="Ninguno"/>
+                            <w:rFonts w:eastAsia="Aller" w:cs="Calibri"/>
+                            <w:b/>
+                            <w:bCs/>
+                            <w:color w:val="262626"/>
+                            <w:spacing w:val="20"/>
+                            <w:u w:color="262626"/>
+                            <w:lang w:val="en-US"/>
+                          </w:rPr>
+                          <w:t xml:space="preserve">   </w:t>
+                        </w:r>
+                        <w:r>
+                          <w:rPr>
+                            <w:rStyle w:val="Ninguno"/>
+                            <w:rFonts w:eastAsia="Aller" w:cs="Calibri"/>
+                            <w:b/>
+                            <w:bCs/>
+                            <w:i/>
+                            <w:iCs/>
+                            <w:color w:val="262626"/>
+                            <w:spacing w:val="20"/>
+                            <w:u w:color="262626"/>
+                            <w:lang w:val="en-US"/>
+                          </w:rPr>
+                          <w:t>2010-2015</w:t>
+                        </w:r>
+                      </w:p>
+                    </w:txbxContent>
+                  </v:textbox>
+                </v:shape>
+                <v:shape id="_x0000_s1041" type="#_x0000_t202" alt="Text Box 112" style="position:absolute;left:-2741;top:12573;width:26961;height:2901;visibility:visible;mso-wrap-style:square;v-text-anchor:middle" o:gfxdata="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" filled="f" stroked="f" strokeweight="1pt">
+                  <v:stroke miterlimit="4"/>
+                  <v:textbox inset="1.27mm,1.27mm,1.27mm,1.27mm">
+                    <w:txbxContent>
+                      <w:p>
+                        <w:pPr>
+                          <w:pStyle w:val="Cuerpo"/>
+                          <w:spacing w:after="0" w:line="300" w:lineRule="exact"/>
+                          <w:rPr>
+                            <w:i/>
+                            <w:color w:val="515151"/>
+                          </w:rPr>
+                        </w:pPr>
+                        <w:r>
+                          <w:rPr>
+                            <w:rStyle w:val="Ninguno"/>
+                            <w:i/>
+                            <w:color w:val="515151"/>
+                            <w:spacing w:val="8"/>
+                            <w:sz w:val="24"/>
+                            <w:szCs w:val="24"/>
+                            <w:u w:color="176179"/>
+                            <w:lang w:val="es-ES"/>
+                          </w:rPr>
+                          <w:t>Universidad Nacional del Nordeste</w:t>
+                        </w:r>
+                        <w:r>
+                          <w:rPr>
+                            <w:rStyle w:val="Ninguno"/>
+                            <w:i/>
+                            <w:color w:val="515151"/>
+                            <w:spacing w:val="8"/>
+                            <w:sz w:val="24"/>
+                            <w:szCs w:val="24"/>
+                            <w:u w:color="176179"/>
+                            <w:lang w:val="es-ES"/>
+                          </w:rPr>
+                          <w:tab/>
+                        </w:r>
+                        <w:r>
+                          <w:rPr>
+                            <w:rStyle w:val="Ninguno"/>
+                            <w:i/>
+                            <w:color w:val="515151"/>
+                            <w:spacing w:val="8"/>
+                            <w:sz w:val="24"/>
+                            <w:szCs w:val="24"/>
+                            <w:u w:color="176179"/>
+                            <w:lang w:val="es-ES"/>
+                          </w:rPr>
+                          <w:tab/>
+                          <w:t>19 materias aprobadas</w:t>
+                        </w:r>
+                      </w:p>
+                      <w:p>
+                        <w:pPr>
+                          <w:pStyle w:val="Cuerpo"/>
+                          <w:spacing w:after="0" w:line="300" w:lineRule="exact"/>
+                          <w:rPr>
+                            <w:i/>
+                            <w:color w:val="515151"/>
+                          </w:rPr>
+                        </w:pPr>
                       </w:p>
                     </w:txbxContent>
                   </v:textbox>
@@ -4490,7 +4561,7 @@
                           <a:effectLst/>
                           <a:extLst>
                             <a:ext uri="{C572A759-6A51-4108-AA02-DFA0A04FC94B}">
-                              <ma14:wrappingTextBoxFlag xmlns:oel="http://schemas.microsoft.com/office/2019/extlst" xmlns="" xmlns:w="http://schemas.openxmlformats.org/wordprocessingml/2006/main" xmlns:w10="urn:schemas-microsoft-com:office:word" xmlns:v="urn:schemas-microsoft-com:vml" xmlns:o="urn:schemas-microsoft-com:office:office" xmlns:ma14="http://schemas.microsoft.com/office/mac/drawingml/2011/main" val="1"/>
+                              <ma14:wrappingTextBoxFlag xmlns:ma14="http://schemas.microsoft.com/office/mac/drawingml/2011/main" xmlns:o="urn:schemas-microsoft-com:office:office" xmlns:v="urn:schemas-microsoft-com:vml" xmlns:w10="urn:schemas-microsoft-com:office:word" xmlns:w="http://schemas.openxmlformats.org/wordprocessingml/2006/main" xmlns="" xmlns:oel="http://schemas.microsoft.com/office/2019/extlst" val="1"/>
                             </a:ext>
                           </a:extLst>
                         </wps:spPr>
@@ -4751,7 +4822,7 @@
                           <a:effectLst/>
                           <a:extLst>
                             <a:ext uri="{C572A759-6A51-4108-AA02-DFA0A04FC94B}">
-                              <ma14:wrappingTextBoxFlag xmlns:oel="http://schemas.microsoft.com/office/2019/extlst" xmlns="" xmlns:w="http://schemas.openxmlformats.org/wordprocessingml/2006/main" xmlns:w10="urn:schemas-microsoft-com:office:word" xmlns:v="urn:schemas-microsoft-com:vml" xmlns:o="urn:schemas-microsoft-com:office:office" xmlns:ma14="http://schemas.microsoft.com/office/mac/drawingml/2011/main" val="1"/>
+                              <ma14:wrappingTextBoxFlag xmlns:ma14="http://schemas.microsoft.com/office/mac/drawingml/2011/main" xmlns:o="urn:schemas-microsoft-com:office:office" xmlns:v="urn:schemas-microsoft-com:vml" xmlns:w10="urn:schemas-microsoft-com:office:word" xmlns:w="http://schemas.openxmlformats.org/wordprocessingml/2006/main" xmlns="" xmlns:oel="http://schemas.microsoft.com/office/2019/extlst" val="1"/>
                             </a:ext>
                           </a:extLst>
                         </wps:spPr>
@@ -5848,7 +5919,7 @@
                         <a:effectLst/>
                         <a:extLst>
                           <a:ext uri="{C572A759-6A51-4108-AA02-DFA0A04FC94B}">
-                            <ma14:wrappingTextBoxFlag xmlns:oel="http://schemas.microsoft.com/office/2019/extlst" xmlns="" xmlns:w="http://schemas.openxmlformats.org/wordprocessingml/2006/main" xmlns:w10="urn:schemas-microsoft-com:office:word" xmlns:v="urn:schemas-microsoft-com:vml" xmlns:o="urn:schemas-microsoft-com:office:office" xmlns:ma14="http://schemas.microsoft.com/office/mac/drawingml/2011/main" val="1"/>
+                            <ma14:wrappingTextBoxFlag xmlns:ma14="http://schemas.microsoft.com/office/mac/drawingml/2011/main" xmlns:o="urn:schemas-microsoft-com:office:office" xmlns:v="urn:schemas-microsoft-com:vml" xmlns:w10="urn:schemas-microsoft-com:office:word" xmlns:w="http://schemas.openxmlformats.org/wordprocessingml/2006/main" xmlns="" xmlns:oel="http://schemas.microsoft.com/office/2019/extlst" val="1"/>
                           </a:ext>
                         </a:extLst>
                       </wps:spPr>

</xml_diff>